<commit_message>
updated docs and browserify task
</commit_message>
<xml_diff>
--- a/doc/tutorials/angular/Angular.docx
+++ b/doc/tutorials/angular/Angular.docx
@@ -1,12 +1,18 @@
 
 <file path=word/document.xml><?xml version="1.0" encoding="utf-8"?>
-<w:document xmlns:ve="http://schemas.openxmlformats.org/markup-compatibility/2006" xmlns:o="urn:schemas-microsoft-com:office:office" xmlns:r="http://schemas.openxmlformats.org/officeDocument/2006/relationships" xmlns:m="http://schemas.openxmlformats.org/officeDocument/2006/math" xmlns:v="urn:schemas-microsoft-com:vml" xmlns:wp="http://schemas.openxmlformats.org/drawingml/2006/wordprocessingDrawing" xmlns:w10="urn:schemas-microsoft-com:office:word" xmlns:w="http://schemas.openxmlformats.org/wordprocessingml/2006/main" xmlns:wne="http://schemas.microsoft.com/office/word/2006/wordml">
+<w:document xmlns:wpc="http://schemas.microsoft.com/office/word/2010/wordprocessingCanvas" xmlns:cx="http://schemas.microsoft.com/office/drawing/2014/chartex" xmlns:cx1="http://schemas.microsoft.com/office/drawing/2015/9/8/chartex" xmlns:cx2="http://schemas.microsoft.com/office/drawing/2015/10/21/chartex" xmlns:mc="http://schemas.openxmlformats.org/markup-compatibility/2006" xmlns:o="urn:schemas-microsoft-com:office:office" xmlns:r="http://schemas.openxmlformats.org/officeDocument/2006/relationships" xmlns:m="http://schemas.openxmlformats.org/officeDocument/2006/math" xmlns:v="urn:schemas-microsoft-com:vml" xmlns:wp14="http://schemas.microsoft.com/office/word/2010/wordprocessingDrawing" xmlns:wp="http://schemas.openxmlformats.org/drawingml/2006/wordprocessingDrawing" xmlns:w10="urn:schemas-microsoft-com:office:word" xmlns:w="http://schemas.openxmlformats.org/wordprocessingml/2006/main" xmlns:w14="http://schemas.microsoft.com/office/word/2010/wordml" xmlns:w15="http://schemas.microsoft.com/office/word/2012/wordml" xmlns:w16se="http://schemas.microsoft.com/office/word/2015/wordml/symex" xmlns:wpg="http://schemas.microsoft.com/office/word/2010/wordprocessingGroup" xmlns:wpi="http://schemas.microsoft.com/office/word/2010/wordprocessingInk" xmlns:wne="http://schemas.microsoft.com/office/word/2006/wordml" xmlns:wps="http://schemas.microsoft.com/office/word/2010/wordprocessingShape" mc:Ignorable="w14 w15 w16se wp14">
   <w:body>
     <w:p>
       <w:pPr>
         <w:spacing w:after="0"/>
-      </w:pPr>
-      <w:r>
+        <w:rPr>
+          <w:b/>
+        </w:rPr>
+      </w:pPr>
+      <w:r>
+        <w:rPr>
+          <w:b/>
+        </w:rPr>
         <w:t>Angular</w:t>
       </w:r>
     </w:p>
@@ -31,13 +37,42 @@
         <w:t xml:space="preserve">Angular JS provides great functionality to a website by extending the functionality html can provide. </w:t>
       </w:r>
       <w:r>
-        <w:t>it addresses the problem with html, which is making a webpage dynamic, and can do this in a few ways.</w:t>
-      </w:r>
-    </w:p>
-    <w:p>
-      <w:pPr>
-        <w:spacing w:after="0"/>
-      </w:pPr>
+        <w:t xml:space="preserve">it addresses the problem with html, which is making a webpage dynamic, and can do </w:t>
+      </w:r>
+      <w:r>
+        <w:t>this by loading the required JavaScript files into the browser, this allows for less requests to the server, and makes use of the local browser evaluating the JavaScript creating a dynamic webpage.</w:t>
+      </w:r>
+    </w:p>
+    <w:p>
+      <w:pPr>
+        <w:spacing w:after="0"/>
+      </w:pPr>
+    </w:p>
+    <w:p>
+      <w:pPr>
+        <w:spacing w:after="0"/>
+      </w:pPr>
+    </w:p>
+    <w:p>
+      <w:pPr>
+        <w:spacing w:after="0"/>
+      </w:pPr>
+    </w:p>
+    <w:p>
+      <w:pPr>
+        <w:spacing w:after="0"/>
+        <w:rPr>
+          <w:b/>
+          <w:color w:val="FF0000"/>
+        </w:rPr>
+      </w:pPr>
+      <w:r>
+        <w:rPr>
+          <w:b/>
+          <w:color w:val="FF0000"/>
+        </w:rPr>
+        <w:t>Get started:</w:t>
+      </w:r>
     </w:p>
     <w:p>
       <w:pPr>
@@ -89,13 +124,20 @@
         <w:spacing w:after="0"/>
       </w:pPr>
       <w:r>
+        <w:t>We are installing this module globally so we can use command line with it.</w:t>
+      </w:r>
+    </w:p>
+    <w:p>
+      <w:pPr>
+        <w:spacing w:after="0"/>
+      </w:pPr>
+      <w:r>
         <w:rPr>
           <w:noProof/>
-          <w:lang w:val="en-IE" w:eastAsia="en-IE"/>
         </w:rPr>
         <w:drawing>
-          <wp:inline distT="0" distB="0" distL="0" distR="0">
-            <wp:extent cx="4495800" cy="228600"/>
+          <wp:inline distT="0" distB="0" distL="0" distR="0" wp14:anchorId="71306939" wp14:editId="0DEDCC31">
+            <wp:extent cx="4476466" cy="293401"/>
             <wp:effectExtent l="0" t="0" r="0" b="0"/>
             <wp:docPr id="1" name="Picture 1"/>
             <wp:cNvGraphicFramePr>
@@ -117,7 +159,7 @@
                   <pic:spPr>
                     <a:xfrm>
                       <a:off x="0" y="0"/>
-                      <a:ext cx="4495800" cy="228600"/>
+                      <a:ext cx="4569880" cy="299524"/>
                     </a:xfrm>
                     <a:prstGeom prst="rect">
                       <a:avLst/>
@@ -140,13 +182,38 @@
         <w:spacing w:after="0"/>
       </w:pPr>
       <w:r>
-        <w:t xml:space="preserve">Then we must initialize bower, this will create a </w:t>
+        <w:t xml:space="preserve">Then we must initialize bower, </w:t>
+      </w:r>
+      <w:r>
+        <w:t>using the “</w:t>
+      </w:r>
+      <w:r>
+        <w:rPr>
+          <w:color w:val="FF0000"/>
+        </w:rPr>
+        <w:t xml:space="preserve">bower </w:t>
       </w:r>
       <w:proofErr w:type="spellStart"/>
       <w:r>
+        <w:rPr>
+          <w:color w:val="FF0000"/>
+        </w:rPr>
+        <w:t>init</w:t>
+      </w:r>
+      <w:proofErr w:type="spellEnd"/>
+      <w:r>
+        <w:t xml:space="preserve">” command, </w:t>
+      </w:r>
+      <w:r>
+        <w:t xml:space="preserve">this will create a </w:t>
+      </w:r>
+      <w:proofErr w:type="spellStart"/>
+      <w:proofErr w:type="gramStart"/>
+      <w:r>
         <w:t>bower.json</w:t>
       </w:r>
       <w:proofErr w:type="spellEnd"/>
+      <w:proofErr w:type="gramEnd"/>
       <w:r>
         <w:t xml:space="preserve">, similar to the way we initialized </w:t>
       </w:r>
@@ -174,7 +241,6 @@
       <w:r>
         <w:rPr>
           <w:noProof/>
-          <w:lang w:val="en-IE" w:eastAsia="en-IE"/>
         </w:rPr>
         <w:drawing>
           <wp:inline distT="0" distB="0" distL="0" distR="0">
@@ -223,7 +289,13 @@
         <w:spacing w:after="0"/>
       </w:pPr>
       <w:r>
-        <w:t>Again follow through with the setup, answering yes to them all will suffice. You will end up with something like so.</w:t>
+        <w:t>Again follow through with the setup, answering yes to them all wil</w:t>
+      </w:r>
+      <w:r>
+        <w:t xml:space="preserve">l suffice. You will end up with </w:t>
+      </w:r>
+      <w:r>
+        <w:t>something like so.</w:t>
       </w:r>
     </w:p>
     <w:p>
@@ -233,16 +305,15 @@
       <w:r>
         <w:rPr>
           <w:noProof/>
-          <w:lang w:val="en-IE" w:eastAsia="en-IE"/>
         </w:rPr>
         <w:drawing>
-          <wp:anchor distT="0" distB="0" distL="114300" distR="114300" simplePos="0" relativeHeight="251658240" behindDoc="0" locked="0" layoutInCell="1" allowOverlap="1">
+          <wp:anchor distT="0" distB="0" distL="114300" distR="114300" simplePos="0" relativeHeight="251657216" behindDoc="0" locked="0" layoutInCell="1" allowOverlap="1" wp14:anchorId="00C9F935" wp14:editId="5F6A10E3">
             <wp:simplePos x="0" y="0"/>
             <wp:positionH relativeFrom="margin">
-              <wp:align>left</wp:align>
+              <wp:posOffset>-27295</wp:posOffset>
             </wp:positionH>
             <wp:positionV relativeFrom="paragraph">
-              <wp:posOffset>-2540</wp:posOffset>
+              <wp:posOffset>23979</wp:posOffset>
             </wp:positionV>
             <wp:extent cx="3990975" cy="2834005"/>
             <wp:effectExtent l="0" t="0" r="9525" b="4445"/>
@@ -262,7 +333,7 @@
                     <a:blip r:embed="rId8">
                       <a:extLst>
                         <a:ext uri="{28A0092B-C50C-407E-A947-70E740481C1C}">
-                          <a14:useLocalDpi xmlns:a14="http://schemas.microsoft.com/office/drawing/2010/main" xmlns:wps="http://schemas.microsoft.com/office/word/2010/wordprocessingShape" xmlns:wpi="http://schemas.microsoft.com/office/word/2010/wordprocessingInk" xmlns:wpg="http://schemas.microsoft.com/office/word/2010/wordprocessingGroup" xmlns:w16se="http://schemas.microsoft.com/office/word/2015/wordml/symex" xmlns:w15="http://schemas.microsoft.com/office/word/2012/wordml" xmlns:w14="http://schemas.microsoft.com/office/word/2010/wordml" xmlns:w="http://schemas.openxmlformats.org/wordprocessingml/2006/main" xmlns:w10="urn:schemas-microsoft-com:office:word" xmlns:wp14="http://schemas.microsoft.com/office/word/2010/wordprocessingDrawing" xmlns:v="urn:schemas-microsoft-com:vml" xmlns:o="urn:schemas-microsoft-com:office:office" xmlns:mc="http://schemas.openxmlformats.org/markup-compatibility/2006" xmlns:cx2="http://schemas.microsoft.com/office/drawing/2015/10/21/chartex" xmlns:cx1="http://schemas.microsoft.com/office/drawing/2015/9/8/chartex" xmlns:cx="http://schemas.microsoft.com/office/drawing/2014/chartex" xmlns:wpc="http://schemas.microsoft.com/office/word/2010/wordprocessingCanvas" xmlns="" val="0"/>
+                          <a14:useLocalDpi xmlns:a14="http://schemas.microsoft.com/office/drawing/2010/main" val="0"/>
                         </a:ext>
                       </a:extLst>
                     </a:blip>
@@ -313,30 +384,43 @@
       <w:pPr>
         <w:spacing w:after="0"/>
       </w:pPr>
-      <w:r>
-        <w:t>You may configure your bower with an additional file “.</w:t>
+    </w:p>
+    <w:p>
+      <w:pPr>
+        <w:spacing w:after="0"/>
+        <w:rPr>
+          <w:rStyle w:val="Hyperlink"/>
+        </w:rPr>
+      </w:pPr>
+      <w:r>
+        <w:lastRenderedPageBreak/>
+        <w:t xml:space="preserve">You may configure your bower with an additional file </w:t>
+      </w:r>
+      <w:proofErr w:type="gramStart"/>
+      <w:r>
+        <w:t>“</w:t>
+      </w:r>
+      <w:r>
+        <w:rPr>
+          <w:color w:val="FF0000"/>
+        </w:rPr>
+        <w:t>.</w:t>
       </w:r>
       <w:proofErr w:type="spellStart"/>
       <w:r>
+        <w:rPr>
+          <w:color w:val="FF0000"/>
+        </w:rPr>
         <w:t>bowerrc</w:t>
       </w:r>
       <w:proofErr w:type="spellEnd"/>
-      <w:r>
-        <w:t>”</w:t>
-      </w:r>
-      <w:proofErr w:type="gramStart"/>
-      <w:r>
-        <w:t>,</w:t>
-      </w:r>
       <w:proofErr w:type="gramEnd"/>
       <w:r>
-        <w:t xml:space="preserve"> here I am specifying what directory I wish for my </w:t>
-      </w:r>
-      <w:proofErr w:type="spellStart"/>
-      <w:r>
-        <w:t>dependacies</w:t>
-      </w:r>
-      <w:proofErr w:type="spellEnd"/>
+        <w:t xml:space="preserve">”, here I am specifying what directory I wish for my </w:t>
+      </w:r>
+      <w:r>
+        <w:t>dependencies</w:t>
+      </w:r>
       <w:r>
         <w:t xml:space="preserve"> to be installed into.</w:t>
       </w:r>
@@ -353,6 +437,20 @@
       <w:pPr>
         <w:spacing w:after="0"/>
       </w:pPr>
+      <w:r>
+        <w:t xml:space="preserve">I am </w:t>
+      </w:r>
+      <w:r>
+        <w:t>installing my bower dependencies into my public folder in my app directory, as later we will use this folder</w:t>
+      </w:r>
+      <w:r>
+        <w:t xml:space="preserve"> to store all our files we wish to be made accessible in the browser.</w:t>
+      </w:r>
+    </w:p>
+    <w:p>
+      <w:pPr>
+        <w:spacing w:after="0"/>
+      </w:pPr>
     </w:p>
     <w:p>
       <w:pPr>
@@ -361,7 +459,6 @@
       <w:r>
         <w:rPr>
           <w:noProof/>
-          <w:lang w:val="en-IE" w:eastAsia="en-IE"/>
         </w:rPr>
         <w:drawing>
           <wp:inline distT="0" distB="0" distL="0" distR="0">
@@ -405,7 +502,6 @@
         <w:spacing w:after="0"/>
       </w:pPr>
       <w:r>
-        <w:lastRenderedPageBreak/>
         <w:t xml:space="preserve">Now we are ready to start installing our client side </w:t>
       </w:r>
       <w:r>
@@ -425,7 +521,19 @@
         <w:spacing w:after="0"/>
       </w:pPr>
       <w:r>
-        <w:t>Install Angular: bower install angular –save</w:t>
+        <w:t xml:space="preserve">Install Angular: </w:t>
+      </w:r>
+      <w:r>
+        <w:t>“</w:t>
+      </w:r>
+      <w:r>
+        <w:rPr>
+          <w:color w:val="FF0000"/>
+        </w:rPr>
+        <w:t>bower install angular –save</w:t>
+      </w:r>
+      <w:r>
+        <w:t>”</w:t>
       </w:r>
     </w:p>
     <w:p>
@@ -435,7 +543,6 @@
       <w:r>
         <w:rPr>
           <w:noProof/>
-          <w:lang w:val="en-IE" w:eastAsia="en-IE"/>
         </w:rPr>
         <w:drawing>
           <wp:inline distT="0" distB="0" distL="0" distR="0">
@@ -487,10 +594,23 @@
         <w:t xml:space="preserve">This will result in adding angular to your </w:t>
       </w:r>
       <w:proofErr w:type="spellStart"/>
+      <w:proofErr w:type="gramStart"/>
       <w:r>
         <w:t>bower.json</w:t>
       </w:r>
       <w:proofErr w:type="spellEnd"/>
+      <w:proofErr w:type="gramEnd"/>
+      <w:r>
+        <w:t xml:space="preserve">, just like installing a </w:t>
+      </w:r>
+      <w:proofErr w:type="spellStart"/>
+      <w:r>
+        <w:t>dependacy</w:t>
+      </w:r>
+      <w:proofErr w:type="spellEnd"/>
+      <w:r>
+        <w:t xml:space="preserve"> with Npm (remember here NPM is for server side dependencies, while Bower is for Client side).</w:t>
+      </w:r>
     </w:p>
     <w:p>
       <w:pPr>
@@ -499,7 +619,6 @@
       <w:r>
         <w:rPr>
           <w:noProof/>
-          <w:lang w:val="en-IE" w:eastAsia="en-IE"/>
         </w:rPr>
         <w:drawing>
           <wp:inline distT="0" distB="0" distL="0" distR="0">
@@ -548,7 +667,21 @@
         <w:spacing w:after="0"/>
       </w:pPr>
       <w:r>
-        <w:t>We must now add this file into index.egs, so when we launch our app it has angular loaded and we can use it then.</w:t>
+        <w:t xml:space="preserve">We must now add this </w:t>
+      </w:r>
+      <w:r>
+        <w:t xml:space="preserve">angular.js </w:t>
+      </w:r>
+      <w:r>
+        <w:t xml:space="preserve">file into </w:t>
+      </w:r>
+      <w:proofErr w:type="spellStart"/>
+      <w:r>
+        <w:t>index.egs</w:t>
+      </w:r>
+      <w:proofErr w:type="spellEnd"/>
+      <w:r>
+        <w:t>, so when we launch our app it has angular loaded and we can use it then.</w:t>
       </w:r>
     </w:p>
     <w:p>
@@ -574,7 +707,6 @@
       <w:r>
         <w:rPr>
           <w:noProof/>
-          <w:lang w:val="en-IE" w:eastAsia="en-IE"/>
         </w:rPr>
         <w:drawing>
           <wp:inline distT="0" distB="0" distL="0" distR="0">
@@ -634,8 +766,16 @@
     <w:p>
       <w:pPr>
         <w:spacing w:after="0"/>
-      </w:pPr>
-      <w:r>
+        <w:rPr>
+          <w:b/>
+          <w:color w:val="FF0000"/>
+        </w:rPr>
+      </w:pPr>
+      <w:r>
+        <w:rPr>
+          <w:b/>
+          <w:color w:val="FF0000"/>
+        </w:rPr>
         <w:lastRenderedPageBreak/>
         <w:t xml:space="preserve">Angular </w:t>
       </w:r>
@@ -665,8 +805,6 @@
       <w:pPr>
         <w:spacing w:after="0"/>
       </w:pPr>
-      <w:bookmarkStart w:id="0" w:name="_GoBack"/>
-      <w:bookmarkEnd w:id="0"/>
     </w:p>
     <w:p>
       <w:pPr>
@@ -692,7 +830,6 @@
       <w:r>
         <w:rPr>
           <w:noProof/>
-          <w:lang w:val="en-IE" w:eastAsia="en-IE"/>
         </w:rPr>
         <w:drawing>
           <wp:inline distT="0" distB="0" distL="0" distR="0">
@@ -727,7 +864,7 @@
                     </a:ln>
                     <a:extLst>
                       <a:ext uri="{53640926-AAD7-44D8-BBD7-CCE9431645EC}">
-                        <a14:shadowObscured xmlns:a14="http://schemas.microsoft.com/office/drawing/2010/main" xmlns:wps="http://schemas.microsoft.com/office/word/2010/wordprocessingShape" xmlns:wpi="http://schemas.microsoft.com/office/word/2010/wordprocessingInk" xmlns:wpg="http://schemas.microsoft.com/office/word/2010/wordprocessingGroup" xmlns:w16se="http://schemas.microsoft.com/office/word/2015/wordml/symex" xmlns:w15="http://schemas.microsoft.com/office/word/2012/wordml" xmlns:w14="http://schemas.microsoft.com/office/word/2010/wordml" xmlns:w="http://schemas.openxmlformats.org/wordprocessingml/2006/main" xmlns:w10="urn:schemas-microsoft-com:office:word" xmlns:wp14="http://schemas.microsoft.com/office/word/2010/wordprocessingDrawing" xmlns:v="urn:schemas-microsoft-com:vml" xmlns:o="urn:schemas-microsoft-com:office:office" xmlns:mc="http://schemas.openxmlformats.org/markup-compatibility/2006" xmlns:cx2="http://schemas.microsoft.com/office/drawing/2015/10/21/chartex" xmlns:cx1="http://schemas.microsoft.com/office/drawing/2015/9/8/chartex" xmlns:cx="http://schemas.microsoft.com/office/drawing/2014/chartex" xmlns:wpc="http://schemas.microsoft.com/office/word/2010/wordprocessingCanvas" xmlns=""/>
+                        <a14:shadowObscured xmlns:a14="http://schemas.microsoft.com/office/drawing/2010/main"/>
                       </a:ext>
                     </a:extLst>
                   </pic:spPr>
@@ -766,7 +903,6 @@
       <w:r>
         <w:rPr>
           <w:noProof/>
-          <w:lang w:val="en-IE" w:eastAsia="en-IE"/>
         </w:rPr>
         <w:drawing>
           <wp:inline distT="0" distB="0" distL="0" distR="0">
@@ -801,7 +937,7 @@
                     </a:ln>
                     <a:extLst>
                       <a:ext uri="{53640926-AAD7-44D8-BBD7-CCE9431645EC}">
-                        <a14:shadowObscured xmlns:a14="http://schemas.microsoft.com/office/drawing/2010/main" xmlns:wps="http://schemas.microsoft.com/office/word/2010/wordprocessingShape" xmlns:wpi="http://schemas.microsoft.com/office/word/2010/wordprocessingInk" xmlns:wpg="http://schemas.microsoft.com/office/word/2010/wordprocessingGroup" xmlns:w16se="http://schemas.microsoft.com/office/word/2015/wordml/symex" xmlns:w15="http://schemas.microsoft.com/office/word/2012/wordml" xmlns:w14="http://schemas.microsoft.com/office/word/2010/wordml" xmlns:w="http://schemas.openxmlformats.org/wordprocessingml/2006/main" xmlns:w10="urn:schemas-microsoft-com:office:word" xmlns:wp14="http://schemas.microsoft.com/office/word/2010/wordprocessingDrawing" xmlns:v="urn:schemas-microsoft-com:vml" xmlns:o="urn:schemas-microsoft-com:office:office" xmlns:mc="http://schemas.openxmlformats.org/markup-compatibility/2006" xmlns:cx2="http://schemas.microsoft.com/office/drawing/2015/10/21/chartex" xmlns:cx1="http://schemas.microsoft.com/office/drawing/2015/9/8/chartex" xmlns:cx="http://schemas.microsoft.com/office/drawing/2014/chartex" xmlns:wpc="http://schemas.microsoft.com/office/word/2010/wordprocessingCanvas" xmlns=""/>
+                        <a14:shadowObscured xmlns:a14="http://schemas.microsoft.com/office/drawing/2010/main"/>
                       </a:ext>
                     </a:extLst>
                   </pic:spPr>
@@ -837,7 +973,6 @@
       <w:r>
         <w:rPr>
           <w:noProof/>
-          <w:lang w:val="en-IE" w:eastAsia="en-IE"/>
         </w:rPr>
         <w:drawing>
           <wp:inline distT="0" distB="0" distL="0" distR="0">
@@ -928,7 +1063,6 @@
       <w:r>
         <w:rPr>
           <w:noProof/>
-          <w:lang w:val="en-IE" w:eastAsia="en-IE"/>
         </w:rPr>
         <w:drawing>
           <wp:inline distT="0" distB="0" distL="0" distR="0">
@@ -987,7 +1121,6 @@
       <w:r>
         <w:rPr>
           <w:noProof/>
-          <w:lang w:val="en-IE" w:eastAsia="en-IE"/>
         </w:rPr>
         <w:drawing>
           <wp:inline distT="0" distB="0" distL="0" distR="0">
@@ -1091,8 +1224,15 @@
       </w:r>
       <w:proofErr w:type="spellEnd"/>
       <w:r>
-        <w:t xml:space="preserve"> logic &amp; fucntions</w:t>
-      </w:r>
+        <w:t xml:space="preserve"> logic &amp; </w:t>
+      </w:r>
+      <w:proofErr w:type="spellStart"/>
+      <w:r>
+        <w:t>fucntions</w:t>
+      </w:r>
+      <w:bookmarkStart w:id="0" w:name="_GoBack"/>
+      <w:bookmarkEnd w:id="0"/>
+      <w:proofErr w:type="spellEnd"/>
     </w:p>
     <w:p>
       <w:pPr>
@@ -1158,15 +1298,7 @@
       </w:r>
       <w:proofErr w:type="spellEnd"/>
       <w:r>
-        <w:t xml:space="preserve"> turn </w:t>
-      </w:r>
-      <w:proofErr w:type="gramStart"/>
-      <w:r>
-        <w:t>all the</w:t>
-      </w:r>
-      <w:proofErr w:type="gramEnd"/>
-      <w:r>
-        <w:t xml:space="preserve"> words first letter into uppercase or filter by some term.</w:t>
+        <w:t xml:space="preserve"> turn all the words first letter into uppercase or filter by some term.</w:t>
       </w:r>
     </w:p>
     <w:p>
@@ -1190,7 +1322,7 @@
 </file>
 
 <file path=word/styles.xml><?xml version="1.0" encoding="utf-8"?>
-<w:styles xmlns:r="http://schemas.openxmlformats.org/officeDocument/2006/relationships" xmlns:w="http://schemas.openxmlformats.org/wordprocessingml/2006/main">
+<w:styles xmlns:mc="http://schemas.openxmlformats.org/markup-compatibility/2006" xmlns:r="http://schemas.openxmlformats.org/officeDocument/2006/relationships" xmlns:w="http://schemas.openxmlformats.org/wordprocessingml/2006/main" xmlns:w14="http://schemas.microsoft.com/office/word/2010/wordml" xmlns:w15="http://schemas.microsoft.com/office/word/2012/wordml" xmlns:w16se="http://schemas.microsoft.com/office/word/2015/wordml/symex" mc:Ignorable="w14 w15 w16se">
   <w:docDefaults>
     <w:rPrDefault>
       <w:rPr>
@@ -1206,147 +1338,379 @@
       </w:pPr>
     </w:pPrDefault>
   </w:docDefaults>
-  <w:latentStyles w:defLockedState="0" w:defUIPriority="99" w:defSemiHidden="1" w:defUnhideWhenUsed="1" w:defQFormat="0" w:count="267">
-    <w:lsdException w:name="Normal" w:semiHidden="0" w:uiPriority="0" w:unhideWhenUsed="0" w:qFormat="1"/>
-    <w:lsdException w:name="heading 1" w:semiHidden="0" w:uiPriority="9" w:unhideWhenUsed="0" w:qFormat="1"/>
-    <w:lsdException w:name="heading 2" w:uiPriority="9" w:qFormat="1"/>
-    <w:lsdException w:name="heading 3" w:uiPriority="9" w:qFormat="1"/>
-    <w:lsdException w:name="heading 4" w:uiPriority="9" w:qFormat="1"/>
-    <w:lsdException w:name="heading 5" w:uiPriority="9" w:qFormat="1"/>
-    <w:lsdException w:name="heading 6" w:uiPriority="9" w:qFormat="1"/>
-    <w:lsdException w:name="heading 7" w:uiPriority="9" w:qFormat="1"/>
-    <w:lsdException w:name="heading 8" w:uiPriority="9" w:qFormat="1"/>
-    <w:lsdException w:name="heading 9" w:uiPriority="9" w:qFormat="1"/>
-    <w:lsdException w:name="toc 1" w:uiPriority="39"/>
-    <w:lsdException w:name="toc 2" w:uiPriority="39"/>
-    <w:lsdException w:name="toc 3" w:uiPriority="39"/>
-    <w:lsdException w:name="toc 4" w:uiPriority="39"/>
-    <w:lsdException w:name="toc 5" w:uiPriority="39"/>
-    <w:lsdException w:name="toc 6" w:uiPriority="39"/>
-    <w:lsdException w:name="toc 7" w:uiPriority="39"/>
-    <w:lsdException w:name="toc 8" w:uiPriority="39"/>
-    <w:lsdException w:name="toc 9" w:uiPriority="39"/>
-    <w:lsdException w:name="caption" w:uiPriority="35" w:qFormat="1"/>
-    <w:lsdException w:name="Title" w:semiHidden="0" w:uiPriority="10" w:unhideWhenUsed="0" w:qFormat="1"/>
-    <w:lsdException w:name="Default Paragraph Font" w:uiPriority="1"/>
-    <w:lsdException w:name="Subtitle" w:semiHidden="0" w:uiPriority="11" w:unhideWhenUsed="0" w:qFormat="1"/>
-    <w:lsdException w:name="Strong" w:semiHidden="0" w:uiPriority="22" w:unhideWhenUsed="0" w:qFormat="1"/>
-    <w:lsdException w:name="Emphasis" w:semiHidden="0" w:uiPriority="20" w:unhideWhenUsed="0" w:qFormat="1"/>
-    <w:lsdException w:name="Normal Table" w:semiHidden="0" w:unhideWhenUsed="0"/>
-    <w:lsdException w:name="Table Web 3" w:semiHidden="0" w:unhideWhenUsed="0"/>
-    <w:lsdException w:name="Table Grid" w:semiHidden="0" w:uiPriority="39" w:unhideWhenUsed="0"/>
-    <w:lsdException w:name="Table Theme" w:semiHidden="0" w:unhideWhenUsed="0"/>
-    <w:lsdException w:name="Placeholder Text" w:unhideWhenUsed="0"/>
-    <w:lsdException w:name="No Spacing" w:semiHidden="0" w:uiPriority="1" w:unhideWhenUsed="0" w:qFormat="1"/>
-    <w:lsdException w:name="Light Shading" w:semiHidden="0" w:uiPriority="60" w:unhideWhenUsed="0"/>
-    <w:lsdException w:name="Light List" w:semiHidden="0" w:uiPriority="61" w:unhideWhenUsed="0"/>
-    <w:lsdException w:name="Light Grid" w:semiHidden="0" w:uiPriority="62" w:unhideWhenUsed="0"/>
-    <w:lsdException w:name="Medium Shading 1" w:semiHidden="0" w:uiPriority="63" w:unhideWhenUsed="0"/>
-    <w:lsdException w:name="Medium Shading 2" w:semiHidden="0" w:uiPriority="64" w:unhideWhenUsed="0"/>
-    <w:lsdException w:name="Medium List 1" w:semiHidden="0" w:uiPriority="65" w:unhideWhenUsed="0"/>
-    <w:lsdException w:name="Medium List 2" w:semiHidden="0" w:uiPriority="66" w:unhideWhenUsed="0"/>
-    <w:lsdException w:name="Medium Grid 1" w:semiHidden="0" w:uiPriority="67" w:unhideWhenUsed="0"/>
-    <w:lsdException w:name="Medium Grid 2" w:semiHidden="0" w:uiPriority="68" w:unhideWhenUsed="0"/>
-    <w:lsdException w:name="Medium Grid 3" w:semiHidden="0" w:uiPriority="69" w:unhideWhenUsed="0"/>
-    <w:lsdException w:name="Dark List" w:semiHidden="0" w:uiPriority="70" w:unhideWhenUsed="0"/>
-    <w:lsdException w:name="Colorful Shading" w:semiHidden="0" w:uiPriority="71" w:unhideWhenUsed="0"/>
-    <w:lsdException w:name="Colorful List" w:semiHidden="0" w:uiPriority="72" w:unhideWhenUsed="0"/>
-    <w:lsdException w:name="Colorful Grid" w:semiHidden="0" w:uiPriority="73" w:unhideWhenUsed="0"/>
-    <w:lsdException w:name="Light Shading Accent 1" w:semiHidden="0" w:uiPriority="60" w:unhideWhenUsed="0"/>
-    <w:lsdException w:name="Light List Accent 1" w:semiHidden="0" w:uiPriority="61" w:unhideWhenUsed="0"/>
-    <w:lsdException w:name="Light Grid Accent 1" w:semiHidden="0" w:uiPriority="62" w:unhideWhenUsed="0"/>
-    <w:lsdException w:name="Medium Shading 1 Accent 1" w:semiHidden="0" w:uiPriority="63" w:unhideWhenUsed="0"/>
-    <w:lsdException w:name="Medium Shading 2 Accent 1" w:semiHidden="0" w:uiPriority="64" w:unhideWhenUsed="0"/>
-    <w:lsdException w:name="Medium List 1 Accent 1" w:semiHidden="0" w:uiPriority="65" w:unhideWhenUsed="0"/>
-    <w:lsdException w:name="Revision" w:unhideWhenUsed="0"/>
-    <w:lsdException w:name="List Paragraph" w:semiHidden="0" w:uiPriority="34" w:unhideWhenUsed="0" w:qFormat="1"/>
-    <w:lsdException w:name="Quote" w:semiHidden="0" w:uiPriority="29" w:unhideWhenUsed="0" w:qFormat="1"/>
-    <w:lsdException w:name="Intense Quote" w:semiHidden="0" w:uiPriority="30" w:unhideWhenUsed="0" w:qFormat="1"/>
-    <w:lsdException w:name="Medium List 2 Accent 1" w:semiHidden="0" w:uiPriority="66" w:unhideWhenUsed="0"/>
-    <w:lsdException w:name="Medium Grid 1 Accent 1" w:semiHidden="0" w:uiPriority="67" w:unhideWhenUsed="0"/>
-    <w:lsdException w:name="Medium Grid 2 Accent 1" w:semiHidden="0" w:uiPriority="68" w:unhideWhenUsed="0"/>
-    <w:lsdException w:name="Medium Grid 3 Accent 1" w:semiHidden="0" w:uiPriority="69" w:unhideWhenUsed="0"/>
-    <w:lsdException w:name="Dark List Accent 1" w:semiHidden="0" w:uiPriority="70" w:unhideWhenUsed="0"/>
-    <w:lsdException w:name="Colorful Shading Accent 1" w:semiHidden="0" w:uiPriority="71" w:unhideWhenUsed="0"/>
-    <w:lsdException w:name="Colorful List Accent 1" w:semiHidden="0" w:uiPriority="72" w:unhideWhenUsed="0"/>
-    <w:lsdException w:name="Colorful Grid Accent 1" w:semiHidden="0" w:uiPriority="73" w:unhideWhenUsed="0"/>
-    <w:lsdException w:name="Light Shading Accent 2" w:semiHidden="0" w:uiPriority="60" w:unhideWhenUsed="0"/>
-    <w:lsdException w:name="Light List Accent 2" w:semiHidden="0" w:uiPriority="61" w:unhideWhenUsed="0"/>
-    <w:lsdException w:name="Light Grid Accent 2" w:semiHidden="0" w:uiPriority="62" w:unhideWhenUsed="0"/>
-    <w:lsdException w:name="Medium Shading 1 Accent 2" w:semiHidden="0" w:uiPriority="63" w:unhideWhenUsed="0"/>
-    <w:lsdException w:name="Medium Shading 2 Accent 2" w:semiHidden="0" w:uiPriority="64" w:unhideWhenUsed="0"/>
-    <w:lsdException w:name="Medium List 1 Accent 2" w:semiHidden="0" w:uiPriority="65" w:unhideWhenUsed="0"/>
-    <w:lsdException w:name="Medium List 2 Accent 2" w:semiHidden="0" w:uiPriority="66" w:unhideWhenUsed="0"/>
-    <w:lsdException w:name="Medium Grid 1 Accent 2" w:semiHidden="0" w:uiPriority="67" w:unhideWhenUsed="0"/>
-    <w:lsdException w:name="Medium Grid 2 Accent 2" w:semiHidden="0" w:uiPriority="68" w:unhideWhenUsed="0"/>
-    <w:lsdException w:name="Medium Grid 3 Accent 2" w:semiHidden="0" w:uiPriority="69" w:unhideWhenUsed="0"/>
-    <w:lsdException w:name="Dark List Accent 2" w:semiHidden="0" w:uiPriority="70" w:unhideWhenUsed="0"/>
-    <w:lsdException w:name="Colorful Shading Accent 2" w:semiHidden="0" w:uiPriority="71" w:unhideWhenUsed="0"/>
-    <w:lsdException w:name="Colorful List Accent 2" w:semiHidden="0" w:uiPriority="72" w:unhideWhenUsed="0"/>
-    <w:lsdException w:name="Colorful Grid Accent 2" w:semiHidden="0" w:uiPriority="73" w:unhideWhenUsed="0"/>
-    <w:lsdException w:name="Light Shading Accent 3" w:semiHidden="0" w:uiPriority="60" w:unhideWhenUsed="0"/>
-    <w:lsdException w:name="Light List Accent 3" w:semiHidden="0" w:uiPriority="61" w:unhideWhenUsed="0"/>
-    <w:lsdException w:name="Light Grid Accent 3" w:semiHidden="0" w:uiPriority="62" w:unhideWhenUsed="0"/>
-    <w:lsdException w:name="Medium Shading 1 Accent 3" w:semiHidden="0" w:uiPriority="63" w:unhideWhenUsed="0"/>
-    <w:lsdException w:name="Medium Shading 2 Accent 3" w:semiHidden="0" w:uiPriority="64" w:unhideWhenUsed="0"/>
-    <w:lsdException w:name="Medium List 1 Accent 3" w:semiHidden="0" w:uiPriority="65" w:unhideWhenUsed="0"/>
-    <w:lsdException w:name="Medium List 2 Accent 3" w:semiHidden="0" w:uiPriority="66" w:unhideWhenUsed="0"/>
-    <w:lsdException w:name="Medium Grid 1 Accent 3" w:semiHidden="0" w:uiPriority="67" w:unhideWhenUsed="0"/>
-    <w:lsdException w:name="Medium Grid 2 Accent 3" w:semiHidden="0" w:uiPriority="68" w:unhideWhenUsed="0"/>
-    <w:lsdException w:name="Medium Grid 3 Accent 3" w:semiHidden="0" w:uiPriority="69" w:unhideWhenUsed="0"/>
-    <w:lsdException w:name="Dark List Accent 3" w:semiHidden="0" w:uiPriority="70" w:unhideWhenUsed="0"/>
-    <w:lsdException w:name="Colorful Shading Accent 3" w:semiHidden="0" w:uiPriority="71" w:unhideWhenUsed="0"/>
-    <w:lsdException w:name="Colorful List Accent 3" w:semiHidden="0" w:uiPriority="72" w:unhideWhenUsed="0"/>
-    <w:lsdException w:name="Colorful Grid Accent 3" w:semiHidden="0" w:uiPriority="73" w:unhideWhenUsed="0"/>
-    <w:lsdException w:name="Light Shading Accent 4" w:semiHidden="0" w:uiPriority="60" w:unhideWhenUsed="0"/>
-    <w:lsdException w:name="Light List Accent 4" w:semiHidden="0" w:uiPriority="61" w:unhideWhenUsed="0"/>
-    <w:lsdException w:name="Light Grid Accent 4" w:semiHidden="0" w:uiPriority="62" w:unhideWhenUsed="0"/>
-    <w:lsdException w:name="Medium Shading 1 Accent 4" w:semiHidden="0" w:uiPriority="63" w:unhideWhenUsed="0"/>
-    <w:lsdException w:name="Medium Shading 2 Accent 4" w:semiHidden="0" w:uiPriority="64" w:unhideWhenUsed="0"/>
-    <w:lsdException w:name="Medium List 1 Accent 4" w:semiHidden="0" w:uiPriority="65" w:unhideWhenUsed="0"/>
-    <w:lsdException w:name="Medium List 2 Accent 4" w:semiHidden="0" w:uiPriority="66" w:unhideWhenUsed="0"/>
-    <w:lsdException w:name="Medium Grid 1 Accent 4" w:semiHidden="0" w:uiPriority="67" w:unhideWhenUsed="0"/>
-    <w:lsdException w:name="Medium Grid 2 Accent 4" w:semiHidden="0" w:uiPriority="68" w:unhideWhenUsed="0"/>
-    <w:lsdException w:name="Medium Grid 3 Accent 4" w:semiHidden="0" w:uiPriority="69" w:unhideWhenUsed="0"/>
-    <w:lsdException w:name="Dark List Accent 4" w:semiHidden="0" w:uiPriority="70" w:unhideWhenUsed="0"/>
-    <w:lsdException w:name="Colorful Shading Accent 4" w:semiHidden="0" w:uiPriority="71" w:unhideWhenUsed="0"/>
-    <w:lsdException w:name="Colorful List Accent 4" w:semiHidden="0" w:uiPriority="72" w:unhideWhenUsed="0"/>
-    <w:lsdException w:name="Colorful Grid Accent 4" w:semiHidden="0" w:uiPriority="73" w:unhideWhenUsed="0"/>
-    <w:lsdException w:name="Light Shading Accent 5" w:semiHidden="0" w:uiPriority="60" w:unhideWhenUsed="0"/>
-    <w:lsdException w:name="Light List Accent 5" w:semiHidden="0" w:uiPriority="61" w:unhideWhenUsed="0"/>
-    <w:lsdException w:name="Light Grid Accent 5" w:semiHidden="0" w:uiPriority="62" w:unhideWhenUsed="0"/>
-    <w:lsdException w:name="Medium Shading 1 Accent 5" w:semiHidden="0" w:uiPriority="63" w:unhideWhenUsed="0"/>
-    <w:lsdException w:name="Medium Shading 2 Accent 5" w:semiHidden="0" w:uiPriority="64" w:unhideWhenUsed="0"/>
-    <w:lsdException w:name="Medium List 1 Accent 5" w:semiHidden="0" w:uiPriority="65" w:unhideWhenUsed="0"/>
-    <w:lsdException w:name="Medium List 2 Accent 5" w:semiHidden="0" w:uiPriority="66" w:unhideWhenUsed="0"/>
-    <w:lsdException w:name="Medium Grid 1 Accent 5" w:semiHidden="0" w:uiPriority="67" w:unhideWhenUsed="0"/>
-    <w:lsdException w:name="Medium Grid 2 Accent 5" w:semiHidden="0" w:uiPriority="68" w:unhideWhenUsed="0"/>
-    <w:lsdException w:name="Medium Grid 3 Accent 5" w:semiHidden="0" w:uiPriority="69" w:unhideWhenUsed="0"/>
-    <w:lsdException w:name="Dark List Accent 5" w:semiHidden="0" w:uiPriority="70" w:unhideWhenUsed="0"/>
-    <w:lsdException w:name="Colorful Shading Accent 5" w:semiHidden="0" w:uiPriority="71" w:unhideWhenUsed="0"/>
-    <w:lsdException w:name="Colorful List Accent 5" w:semiHidden="0" w:uiPriority="72" w:unhideWhenUsed="0"/>
-    <w:lsdException w:name="Colorful Grid Accent 5" w:semiHidden="0" w:uiPriority="73" w:unhideWhenUsed="0"/>
-    <w:lsdException w:name="Light Shading Accent 6" w:semiHidden="0" w:uiPriority="60" w:unhideWhenUsed="0"/>
-    <w:lsdException w:name="Light List Accent 6" w:semiHidden="0" w:uiPriority="61" w:unhideWhenUsed="0"/>
-    <w:lsdException w:name="Light Grid Accent 6" w:semiHidden="0" w:uiPriority="62" w:unhideWhenUsed="0"/>
-    <w:lsdException w:name="Medium Shading 1 Accent 6" w:semiHidden="0" w:uiPriority="63" w:unhideWhenUsed="0"/>
-    <w:lsdException w:name="Medium Shading 2 Accent 6" w:semiHidden="0" w:uiPriority="64" w:unhideWhenUsed="0"/>
-    <w:lsdException w:name="Medium List 1 Accent 6" w:semiHidden="0" w:uiPriority="65" w:unhideWhenUsed="0"/>
-    <w:lsdException w:name="Medium List 2 Accent 6" w:semiHidden="0" w:uiPriority="66" w:unhideWhenUsed="0"/>
-    <w:lsdException w:name="Medium Grid 1 Accent 6" w:semiHidden="0" w:uiPriority="67" w:unhideWhenUsed="0"/>
-    <w:lsdException w:name="Medium Grid 2 Accent 6" w:semiHidden="0" w:uiPriority="68" w:unhideWhenUsed="0"/>
-    <w:lsdException w:name="Medium Grid 3 Accent 6" w:semiHidden="0" w:uiPriority="69" w:unhideWhenUsed="0"/>
-    <w:lsdException w:name="Dark List Accent 6" w:semiHidden="0" w:uiPriority="70" w:unhideWhenUsed="0"/>
-    <w:lsdException w:name="Colorful Shading Accent 6" w:semiHidden="0" w:uiPriority="71" w:unhideWhenUsed="0"/>
-    <w:lsdException w:name="Colorful List Accent 6" w:semiHidden="0" w:uiPriority="72" w:unhideWhenUsed="0"/>
-    <w:lsdException w:name="Colorful Grid Accent 6" w:semiHidden="0" w:uiPriority="73" w:unhideWhenUsed="0"/>
-    <w:lsdException w:name="Subtle Emphasis" w:semiHidden="0" w:uiPriority="19" w:unhideWhenUsed="0" w:qFormat="1"/>
-    <w:lsdException w:name="Intense Emphasis" w:semiHidden="0" w:uiPriority="21" w:unhideWhenUsed="0" w:qFormat="1"/>
-    <w:lsdException w:name="Subtle Reference" w:semiHidden="0" w:uiPriority="31" w:unhideWhenUsed="0" w:qFormat="1"/>
-    <w:lsdException w:name="Intense Reference" w:semiHidden="0" w:uiPriority="32" w:unhideWhenUsed="0" w:qFormat="1"/>
-    <w:lsdException w:name="Book Title" w:semiHidden="0" w:uiPriority="33" w:unhideWhenUsed="0" w:qFormat="1"/>
-    <w:lsdException w:name="Bibliography" w:uiPriority="37"/>
-    <w:lsdException w:name="TOC Heading" w:uiPriority="39" w:qFormat="1"/>
+  <w:latentStyles w:defLockedState="0" w:defUIPriority="99" w:defSemiHidden="0" w:defUnhideWhenUsed="0" w:defQFormat="0" w:count="372">
+    <w:lsdException w:name="Normal" w:uiPriority="0" w:qFormat="1"/>
+    <w:lsdException w:name="heading 1" w:uiPriority="9" w:qFormat="1"/>
+    <w:lsdException w:name="heading 2" w:semiHidden="1" w:uiPriority="9" w:unhideWhenUsed="1" w:qFormat="1"/>
+    <w:lsdException w:name="heading 3" w:semiHidden="1" w:uiPriority="9" w:unhideWhenUsed="1" w:qFormat="1"/>
+    <w:lsdException w:name="heading 4" w:semiHidden="1" w:uiPriority="9" w:unhideWhenUsed="1" w:qFormat="1"/>
+    <w:lsdException w:name="heading 5" w:semiHidden="1" w:uiPriority="9" w:unhideWhenUsed="1" w:qFormat="1"/>
+    <w:lsdException w:name="heading 6" w:semiHidden="1" w:uiPriority="9" w:unhideWhenUsed="1" w:qFormat="1"/>
+    <w:lsdException w:name="heading 7" w:semiHidden="1" w:uiPriority="9" w:unhideWhenUsed="1" w:qFormat="1"/>
+    <w:lsdException w:name="heading 8" w:semiHidden="1" w:uiPriority="9" w:unhideWhenUsed="1" w:qFormat="1"/>
+    <w:lsdException w:name="heading 9" w:semiHidden="1" w:uiPriority="9" w:unhideWhenUsed="1" w:qFormat="1"/>
+    <w:lsdException w:name="index 1" w:semiHidden="1" w:unhideWhenUsed="1"/>
+    <w:lsdException w:name="index 2" w:semiHidden="1" w:unhideWhenUsed="1"/>
+    <w:lsdException w:name="index 3" w:semiHidden="1" w:unhideWhenUsed="1"/>
+    <w:lsdException w:name="index 4" w:semiHidden="1" w:unhideWhenUsed="1"/>
+    <w:lsdException w:name="index 5" w:semiHidden="1" w:unhideWhenUsed="1"/>
+    <w:lsdException w:name="index 6" w:semiHidden="1" w:unhideWhenUsed="1"/>
+    <w:lsdException w:name="index 7" w:semiHidden="1" w:unhideWhenUsed="1"/>
+    <w:lsdException w:name="index 8" w:semiHidden="1" w:unhideWhenUsed="1"/>
+    <w:lsdException w:name="index 9" w:semiHidden="1" w:unhideWhenUsed="1"/>
+    <w:lsdException w:name="toc 1" w:semiHidden="1" w:uiPriority="39" w:unhideWhenUsed="1"/>
+    <w:lsdException w:name="toc 2" w:semiHidden="1" w:uiPriority="39" w:unhideWhenUsed="1"/>
+    <w:lsdException w:name="toc 3" w:semiHidden="1" w:uiPriority="39" w:unhideWhenUsed="1"/>
+    <w:lsdException w:name="toc 4" w:semiHidden="1" w:uiPriority="39" w:unhideWhenUsed="1"/>
+    <w:lsdException w:name="toc 5" w:semiHidden="1" w:uiPriority="39" w:unhideWhenUsed="1"/>
+    <w:lsdException w:name="toc 6" w:semiHidden="1" w:uiPriority="39" w:unhideWhenUsed="1"/>
+    <w:lsdException w:name="toc 7" w:semiHidden="1" w:uiPriority="39" w:unhideWhenUsed="1"/>
+    <w:lsdException w:name="toc 8" w:semiHidden="1" w:uiPriority="39" w:unhideWhenUsed="1"/>
+    <w:lsdException w:name="toc 9" w:semiHidden="1" w:uiPriority="39" w:unhideWhenUsed="1"/>
+    <w:lsdException w:name="Normal Indent" w:semiHidden="1" w:unhideWhenUsed="1"/>
+    <w:lsdException w:name="footnote text" w:semiHidden="1" w:unhideWhenUsed="1"/>
+    <w:lsdException w:name="annotation text" w:semiHidden="1" w:unhideWhenUsed="1"/>
+    <w:lsdException w:name="header" w:semiHidden="1" w:unhideWhenUsed="1"/>
+    <w:lsdException w:name="footer" w:semiHidden="1" w:unhideWhenUsed="1"/>
+    <w:lsdException w:name="index heading" w:semiHidden="1" w:unhideWhenUsed="1"/>
+    <w:lsdException w:name="caption" w:semiHidden="1" w:uiPriority="35" w:unhideWhenUsed="1" w:qFormat="1"/>
+    <w:lsdException w:name="table of figures" w:semiHidden="1" w:unhideWhenUsed="1"/>
+    <w:lsdException w:name="envelope address" w:semiHidden="1" w:unhideWhenUsed="1"/>
+    <w:lsdException w:name="envelope return" w:semiHidden="1" w:unhideWhenUsed="1"/>
+    <w:lsdException w:name="footnote reference" w:semiHidden="1" w:unhideWhenUsed="1"/>
+    <w:lsdException w:name="annotation reference" w:semiHidden="1" w:unhideWhenUsed="1"/>
+    <w:lsdException w:name="line number" w:semiHidden="1" w:unhideWhenUsed="1"/>
+    <w:lsdException w:name="page number" w:semiHidden="1" w:unhideWhenUsed="1"/>
+    <w:lsdException w:name="endnote reference" w:semiHidden="1" w:unhideWhenUsed="1"/>
+    <w:lsdException w:name="endnote text" w:semiHidden="1" w:unhideWhenUsed="1"/>
+    <w:lsdException w:name="table of authorities" w:semiHidden="1" w:unhideWhenUsed="1"/>
+    <w:lsdException w:name="macro" w:semiHidden="1" w:unhideWhenUsed="1"/>
+    <w:lsdException w:name="toa heading" w:semiHidden="1" w:unhideWhenUsed="1"/>
+    <w:lsdException w:name="List" w:semiHidden="1" w:unhideWhenUsed="1"/>
+    <w:lsdException w:name="List Bullet" w:semiHidden="1" w:unhideWhenUsed="1"/>
+    <w:lsdException w:name="List Number" w:semiHidden="1" w:unhideWhenUsed="1"/>
+    <w:lsdException w:name="List 2" w:semiHidden="1" w:unhideWhenUsed="1"/>
+    <w:lsdException w:name="List 3" w:semiHidden="1" w:unhideWhenUsed="1"/>
+    <w:lsdException w:name="List 4" w:semiHidden="1" w:unhideWhenUsed="1"/>
+    <w:lsdException w:name="List 5" w:semiHidden="1" w:unhideWhenUsed="1"/>
+    <w:lsdException w:name="List Bullet 2" w:semiHidden="1" w:unhideWhenUsed="1"/>
+    <w:lsdException w:name="List Bullet 3" w:semiHidden="1" w:unhideWhenUsed="1"/>
+    <w:lsdException w:name="List Bullet 4" w:semiHidden="1" w:unhideWhenUsed="1"/>
+    <w:lsdException w:name="List Bullet 5" w:semiHidden="1" w:unhideWhenUsed="1"/>
+    <w:lsdException w:name="List Number 2" w:semiHidden="1" w:unhideWhenUsed="1"/>
+    <w:lsdException w:name="List Number 3" w:semiHidden="1" w:unhideWhenUsed="1"/>
+    <w:lsdException w:name="List Number 4" w:semiHidden="1" w:unhideWhenUsed="1"/>
+    <w:lsdException w:name="List Number 5" w:semiHidden="1" w:unhideWhenUsed="1"/>
+    <w:lsdException w:name="Title" w:uiPriority="10" w:qFormat="1"/>
+    <w:lsdException w:name="Closing" w:semiHidden="1" w:unhideWhenUsed="1"/>
+    <w:lsdException w:name="Signature" w:semiHidden="1" w:unhideWhenUsed="1"/>
+    <w:lsdException w:name="Default Paragraph Font" w:semiHidden="1" w:uiPriority="1" w:unhideWhenUsed="1"/>
+    <w:lsdException w:name="Body Text" w:semiHidden="1" w:unhideWhenUsed="1"/>
+    <w:lsdException w:name="Body Text Indent" w:semiHidden="1" w:unhideWhenUsed="1"/>
+    <w:lsdException w:name="List Continue" w:semiHidden="1" w:unhideWhenUsed="1"/>
+    <w:lsdException w:name="List Continue 2" w:semiHidden="1" w:unhideWhenUsed="1"/>
+    <w:lsdException w:name="List Continue 3" w:semiHidden="1" w:unhideWhenUsed="1"/>
+    <w:lsdException w:name="List Continue 4" w:semiHidden="1" w:unhideWhenUsed="1"/>
+    <w:lsdException w:name="List Continue 5" w:semiHidden="1" w:unhideWhenUsed="1"/>
+    <w:lsdException w:name="Message Header" w:semiHidden="1" w:unhideWhenUsed="1"/>
+    <w:lsdException w:name="Subtitle" w:uiPriority="11" w:qFormat="1"/>
+    <w:lsdException w:name="Salutation" w:semiHidden="1" w:unhideWhenUsed="1"/>
+    <w:lsdException w:name="Date" w:semiHidden="1" w:unhideWhenUsed="1"/>
+    <w:lsdException w:name="Body Text First Indent" w:semiHidden="1" w:unhideWhenUsed="1"/>
+    <w:lsdException w:name="Body Text First Indent 2" w:semiHidden="1" w:unhideWhenUsed="1"/>
+    <w:lsdException w:name="Note Heading" w:semiHidden="1" w:unhideWhenUsed="1"/>
+    <w:lsdException w:name="Body Text 2" w:semiHidden="1" w:unhideWhenUsed="1"/>
+    <w:lsdException w:name="Body Text 3" w:semiHidden="1" w:unhideWhenUsed="1"/>
+    <w:lsdException w:name="Body Text Indent 2" w:semiHidden="1" w:unhideWhenUsed="1"/>
+    <w:lsdException w:name="Body Text Indent 3" w:semiHidden="1" w:unhideWhenUsed="1"/>
+    <w:lsdException w:name="Block Text" w:semiHidden="1" w:unhideWhenUsed="1"/>
+    <w:lsdException w:name="Hyperlink" w:semiHidden="1" w:unhideWhenUsed="1"/>
+    <w:lsdException w:name="FollowedHyperlink" w:semiHidden="1" w:unhideWhenUsed="1"/>
+    <w:lsdException w:name="Strong" w:uiPriority="22" w:qFormat="1"/>
+    <w:lsdException w:name="Emphasis" w:uiPriority="20" w:qFormat="1"/>
+    <w:lsdException w:name="Document Map" w:semiHidden="1" w:unhideWhenUsed="1"/>
+    <w:lsdException w:name="Plain Text" w:semiHidden="1" w:unhideWhenUsed="1"/>
+    <w:lsdException w:name="E-mail Signature" w:semiHidden="1" w:unhideWhenUsed="1"/>
+    <w:lsdException w:name="HTML Top of Form" w:semiHidden="1" w:unhideWhenUsed="1"/>
+    <w:lsdException w:name="HTML Bottom of Form" w:semiHidden="1" w:unhideWhenUsed="1"/>
+    <w:lsdException w:name="Normal (Web)" w:semiHidden="1" w:unhideWhenUsed="1"/>
+    <w:lsdException w:name="HTML Acronym" w:semiHidden="1" w:unhideWhenUsed="1"/>
+    <w:lsdException w:name="HTML Address" w:semiHidden="1" w:unhideWhenUsed="1"/>
+    <w:lsdException w:name="HTML Cite" w:semiHidden="1" w:unhideWhenUsed="1"/>
+    <w:lsdException w:name="HTML Code" w:semiHidden="1" w:unhideWhenUsed="1"/>
+    <w:lsdException w:name="HTML Definition" w:semiHidden="1" w:unhideWhenUsed="1"/>
+    <w:lsdException w:name="HTML Keyboard" w:semiHidden="1" w:unhideWhenUsed="1"/>
+    <w:lsdException w:name="HTML Preformatted" w:semiHidden="1" w:unhideWhenUsed="1"/>
+    <w:lsdException w:name="HTML Sample" w:semiHidden="1" w:unhideWhenUsed="1"/>
+    <w:lsdException w:name="HTML Typewriter" w:semiHidden="1" w:unhideWhenUsed="1"/>
+    <w:lsdException w:name="HTML Variable" w:semiHidden="1" w:unhideWhenUsed="1"/>
+    <w:lsdException w:name="Normal Table" w:semiHidden="1" w:unhideWhenUsed="1"/>
+    <w:lsdException w:name="annotation subject" w:semiHidden="1" w:unhideWhenUsed="1"/>
+    <w:lsdException w:name="No List" w:semiHidden="1" w:unhideWhenUsed="1"/>
+    <w:lsdException w:name="Outline List 1" w:semiHidden="1" w:unhideWhenUsed="1"/>
+    <w:lsdException w:name="Outline List 2" w:semiHidden="1" w:unhideWhenUsed="1"/>
+    <w:lsdException w:name="Outline List 3" w:semiHidden="1" w:unhideWhenUsed="1"/>
+    <w:lsdException w:name="Table Simple 1" w:semiHidden="1" w:unhideWhenUsed="1"/>
+    <w:lsdException w:name="Table Simple 2" w:semiHidden="1" w:unhideWhenUsed="1"/>
+    <w:lsdException w:name="Table Simple 3" w:semiHidden="1" w:unhideWhenUsed="1"/>
+    <w:lsdException w:name="Table Classic 1" w:semiHidden="1" w:unhideWhenUsed="1"/>
+    <w:lsdException w:name="Table Classic 2" w:semiHidden="1" w:unhideWhenUsed="1"/>
+    <w:lsdException w:name="Table Classic 3" w:semiHidden="1" w:unhideWhenUsed="1"/>
+    <w:lsdException w:name="Table Classic 4" w:semiHidden="1" w:unhideWhenUsed="1"/>
+    <w:lsdException w:name="Table Colorful 1" w:semiHidden="1" w:unhideWhenUsed="1"/>
+    <w:lsdException w:name="Table Colorful 2" w:semiHidden="1" w:unhideWhenUsed="1"/>
+    <w:lsdException w:name="Table Colorful 3" w:semiHidden="1" w:unhideWhenUsed="1"/>
+    <w:lsdException w:name="Table Columns 1" w:semiHidden="1" w:unhideWhenUsed="1"/>
+    <w:lsdException w:name="Table Columns 2" w:semiHidden="1" w:unhideWhenUsed="1"/>
+    <w:lsdException w:name="Table Columns 3" w:semiHidden="1" w:unhideWhenUsed="1"/>
+    <w:lsdException w:name="Table Columns 4" w:semiHidden="1" w:unhideWhenUsed="1"/>
+    <w:lsdException w:name="Table Columns 5" w:semiHidden="1" w:unhideWhenUsed="1"/>
+    <w:lsdException w:name="Table Grid 1" w:semiHidden="1" w:unhideWhenUsed="1"/>
+    <w:lsdException w:name="Table Grid 2" w:semiHidden="1" w:unhideWhenUsed="1"/>
+    <w:lsdException w:name="Table Grid 3" w:semiHidden="1" w:unhideWhenUsed="1"/>
+    <w:lsdException w:name="Table Grid 4" w:semiHidden="1" w:unhideWhenUsed="1"/>
+    <w:lsdException w:name="Table Grid 5" w:semiHidden="1" w:unhideWhenUsed="1"/>
+    <w:lsdException w:name="Table Grid 6" w:semiHidden="1" w:unhideWhenUsed="1"/>
+    <w:lsdException w:name="Table Grid 7" w:semiHidden="1" w:unhideWhenUsed="1"/>
+    <w:lsdException w:name="Table Grid 8" w:semiHidden="1" w:unhideWhenUsed="1"/>
+    <w:lsdException w:name="Table List 1" w:semiHidden="1" w:unhideWhenUsed="1"/>
+    <w:lsdException w:name="Table List 2" w:semiHidden="1" w:unhideWhenUsed="1"/>
+    <w:lsdException w:name="Table List 3" w:semiHidden="1" w:unhideWhenUsed="1"/>
+    <w:lsdException w:name="Table List 4" w:semiHidden="1" w:unhideWhenUsed="1"/>
+    <w:lsdException w:name="Table List 5" w:semiHidden="1" w:unhideWhenUsed="1"/>
+    <w:lsdException w:name="Table List 6" w:semiHidden="1" w:unhideWhenUsed="1"/>
+    <w:lsdException w:name="Table List 7" w:semiHidden="1" w:unhideWhenUsed="1"/>
+    <w:lsdException w:name="Table List 8" w:semiHidden="1" w:unhideWhenUsed="1"/>
+    <w:lsdException w:name="Table 3D effects 1" w:semiHidden="1" w:unhideWhenUsed="1"/>
+    <w:lsdException w:name="Table 3D effects 2" w:semiHidden="1" w:unhideWhenUsed="1"/>
+    <w:lsdException w:name="Table 3D effects 3" w:semiHidden="1" w:unhideWhenUsed="1"/>
+    <w:lsdException w:name="Table Contemporary" w:semiHidden="1" w:unhideWhenUsed="1"/>
+    <w:lsdException w:name="Table Elegant" w:semiHidden="1" w:unhideWhenUsed="1"/>
+    <w:lsdException w:name="Table Professional" w:semiHidden="1" w:unhideWhenUsed="1"/>
+    <w:lsdException w:name="Table Subtle 1" w:semiHidden="1" w:unhideWhenUsed="1"/>
+    <w:lsdException w:name="Table Subtle 2" w:semiHidden="1" w:unhideWhenUsed="1"/>
+    <w:lsdException w:name="Table Web 1" w:semiHidden="1" w:unhideWhenUsed="1"/>
+    <w:lsdException w:name="Table Web 2" w:semiHidden="1" w:unhideWhenUsed="1"/>
+    <w:lsdException w:name="Table Web 3" w:semiHidden="1" w:unhideWhenUsed="1"/>
+    <w:lsdException w:name="Balloon Text" w:semiHidden="1" w:unhideWhenUsed="1"/>
+    <w:lsdException w:name="Table Grid" w:uiPriority="39"/>
+    <w:lsdException w:name="Table Theme" w:semiHidden="1" w:unhideWhenUsed="1"/>
+    <w:lsdException w:name="Placeholder Text" w:semiHidden="1"/>
+    <w:lsdException w:name="No Spacing" w:uiPriority="1" w:qFormat="1"/>
+    <w:lsdException w:name="Light Shading" w:uiPriority="60"/>
+    <w:lsdException w:name="Light List" w:uiPriority="61"/>
+    <w:lsdException w:name="Light Grid" w:uiPriority="62"/>
+    <w:lsdException w:name="Medium Shading 1" w:uiPriority="63"/>
+    <w:lsdException w:name="Medium Shading 2" w:uiPriority="64"/>
+    <w:lsdException w:name="Medium List 1" w:uiPriority="65"/>
+    <w:lsdException w:name="Medium List 2" w:uiPriority="66"/>
+    <w:lsdException w:name="Medium Grid 1" w:uiPriority="67"/>
+    <w:lsdException w:name="Medium Grid 2" w:uiPriority="68"/>
+    <w:lsdException w:name="Medium Grid 3" w:uiPriority="69"/>
+    <w:lsdException w:name="Dark List" w:uiPriority="70"/>
+    <w:lsdException w:name="Colorful Shading" w:uiPriority="71"/>
+    <w:lsdException w:name="Colorful List" w:uiPriority="72"/>
+    <w:lsdException w:name="Colorful Grid" w:uiPriority="73"/>
+    <w:lsdException w:name="Light Shading Accent 1" w:uiPriority="60"/>
+    <w:lsdException w:name="Light List Accent 1" w:uiPriority="61"/>
+    <w:lsdException w:name="Light Grid Accent 1" w:uiPriority="62"/>
+    <w:lsdException w:name="Medium Shading 1 Accent 1" w:uiPriority="63"/>
+    <w:lsdException w:name="Medium Shading 2 Accent 1" w:uiPriority="64"/>
+    <w:lsdException w:name="Medium List 1 Accent 1" w:uiPriority="65"/>
+    <w:lsdException w:name="Revision" w:semiHidden="1"/>
+    <w:lsdException w:name="List Paragraph" w:uiPriority="34" w:qFormat="1"/>
+    <w:lsdException w:name="Quote" w:uiPriority="29" w:qFormat="1"/>
+    <w:lsdException w:name="Intense Quote" w:uiPriority="30" w:qFormat="1"/>
+    <w:lsdException w:name="Medium List 2 Accent 1" w:uiPriority="66"/>
+    <w:lsdException w:name="Medium Grid 1 Accent 1" w:uiPriority="67"/>
+    <w:lsdException w:name="Medium Grid 2 Accent 1" w:uiPriority="68"/>
+    <w:lsdException w:name="Medium Grid 3 Accent 1" w:uiPriority="69"/>
+    <w:lsdException w:name="Dark List Accent 1" w:uiPriority="70"/>
+    <w:lsdException w:name="Colorful Shading Accent 1" w:uiPriority="71"/>
+    <w:lsdException w:name="Colorful List Accent 1" w:uiPriority="72"/>
+    <w:lsdException w:name="Colorful Grid Accent 1" w:uiPriority="73"/>
+    <w:lsdException w:name="Light Shading Accent 2" w:uiPriority="60"/>
+    <w:lsdException w:name="Light List Accent 2" w:uiPriority="61"/>
+    <w:lsdException w:name="Light Grid Accent 2" w:uiPriority="62"/>
+    <w:lsdException w:name="Medium Shading 1 Accent 2" w:uiPriority="63"/>
+    <w:lsdException w:name="Medium Shading 2 Accent 2" w:uiPriority="64"/>
+    <w:lsdException w:name="Medium List 1 Accent 2" w:uiPriority="65"/>
+    <w:lsdException w:name="Medium List 2 Accent 2" w:uiPriority="66"/>
+    <w:lsdException w:name="Medium Grid 1 Accent 2" w:uiPriority="67"/>
+    <w:lsdException w:name="Medium Grid 2 Accent 2" w:uiPriority="68"/>
+    <w:lsdException w:name="Medium Grid 3 Accent 2" w:uiPriority="69"/>
+    <w:lsdException w:name="Dark List Accent 2" w:uiPriority="70"/>
+    <w:lsdException w:name="Colorful Shading Accent 2" w:uiPriority="71"/>
+    <w:lsdException w:name="Colorful List Accent 2" w:uiPriority="72"/>
+    <w:lsdException w:name="Colorful Grid Accent 2" w:uiPriority="73"/>
+    <w:lsdException w:name="Light Shading Accent 3" w:uiPriority="60"/>
+    <w:lsdException w:name="Light List Accent 3" w:uiPriority="61"/>
+    <w:lsdException w:name="Light Grid Accent 3" w:uiPriority="62"/>
+    <w:lsdException w:name="Medium Shading 1 Accent 3" w:uiPriority="63"/>
+    <w:lsdException w:name="Medium Shading 2 Accent 3" w:uiPriority="64"/>
+    <w:lsdException w:name="Medium List 1 Accent 3" w:uiPriority="65"/>
+    <w:lsdException w:name="Medium List 2 Accent 3" w:uiPriority="66"/>
+    <w:lsdException w:name="Medium Grid 1 Accent 3" w:uiPriority="67"/>
+    <w:lsdException w:name="Medium Grid 2 Accent 3" w:uiPriority="68"/>
+    <w:lsdException w:name="Medium Grid 3 Accent 3" w:uiPriority="69"/>
+    <w:lsdException w:name="Dark List Accent 3" w:uiPriority="70"/>
+    <w:lsdException w:name="Colorful Shading Accent 3" w:uiPriority="71"/>
+    <w:lsdException w:name="Colorful List Accent 3" w:uiPriority="72"/>
+    <w:lsdException w:name="Colorful Grid Accent 3" w:uiPriority="73"/>
+    <w:lsdException w:name="Light Shading Accent 4" w:uiPriority="60"/>
+    <w:lsdException w:name="Light List Accent 4" w:uiPriority="61"/>
+    <w:lsdException w:name="Light Grid Accent 4" w:uiPriority="62"/>
+    <w:lsdException w:name="Medium Shading 1 Accent 4" w:uiPriority="63"/>
+    <w:lsdException w:name="Medium Shading 2 Accent 4" w:uiPriority="64"/>
+    <w:lsdException w:name="Medium List 1 Accent 4" w:uiPriority="65"/>
+    <w:lsdException w:name="Medium List 2 Accent 4" w:uiPriority="66"/>
+    <w:lsdException w:name="Medium Grid 1 Accent 4" w:uiPriority="67"/>
+    <w:lsdException w:name="Medium Grid 2 Accent 4" w:uiPriority="68"/>
+    <w:lsdException w:name="Medium Grid 3 Accent 4" w:uiPriority="69"/>
+    <w:lsdException w:name="Dark List Accent 4" w:uiPriority="70"/>
+    <w:lsdException w:name="Colorful Shading Accent 4" w:uiPriority="71"/>
+    <w:lsdException w:name="Colorful List Accent 4" w:uiPriority="72"/>
+    <w:lsdException w:name="Colorful Grid Accent 4" w:uiPriority="73"/>
+    <w:lsdException w:name="Light Shading Accent 5" w:uiPriority="60"/>
+    <w:lsdException w:name="Light List Accent 5" w:uiPriority="61"/>
+    <w:lsdException w:name="Light Grid Accent 5" w:uiPriority="62"/>
+    <w:lsdException w:name="Medium Shading 1 Accent 5" w:uiPriority="63"/>
+    <w:lsdException w:name="Medium Shading 2 Accent 5" w:uiPriority="64"/>
+    <w:lsdException w:name="Medium List 1 Accent 5" w:uiPriority="65"/>
+    <w:lsdException w:name="Medium List 2 Accent 5" w:uiPriority="66"/>
+    <w:lsdException w:name="Medium Grid 1 Accent 5" w:uiPriority="67"/>
+    <w:lsdException w:name="Medium Grid 2 Accent 5" w:uiPriority="68"/>
+    <w:lsdException w:name="Medium Grid 3 Accent 5" w:uiPriority="69"/>
+    <w:lsdException w:name="Dark List Accent 5" w:uiPriority="70"/>
+    <w:lsdException w:name="Colorful Shading Accent 5" w:uiPriority="71"/>
+    <w:lsdException w:name="Colorful List Accent 5" w:uiPriority="72"/>
+    <w:lsdException w:name="Colorful Grid Accent 5" w:uiPriority="73"/>
+    <w:lsdException w:name="Light Shading Accent 6" w:uiPriority="60"/>
+    <w:lsdException w:name="Light List Accent 6" w:uiPriority="61"/>
+    <w:lsdException w:name="Light Grid Accent 6" w:uiPriority="62"/>
+    <w:lsdException w:name="Medium Shading 1 Accent 6" w:uiPriority="63"/>
+    <w:lsdException w:name="Medium Shading 2 Accent 6" w:uiPriority="64"/>
+    <w:lsdException w:name="Medium List 1 Accent 6" w:uiPriority="65"/>
+    <w:lsdException w:name="Medium List 2 Accent 6" w:uiPriority="66"/>
+    <w:lsdException w:name="Medium Grid 1 Accent 6" w:uiPriority="67"/>
+    <w:lsdException w:name="Medium Grid 2 Accent 6" w:uiPriority="68"/>
+    <w:lsdException w:name="Medium Grid 3 Accent 6" w:uiPriority="69"/>
+    <w:lsdException w:name="Dark List Accent 6" w:uiPriority="70"/>
+    <w:lsdException w:name="Colorful Shading Accent 6" w:uiPriority="71"/>
+    <w:lsdException w:name="Colorful List Accent 6" w:uiPriority="72"/>
+    <w:lsdException w:name="Colorful Grid Accent 6" w:uiPriority="73"/>
+    <w:lsdException w:name="Subtle Emphasis" w:uiPriority="19" w:qFormat="1"/>
+    <w:lsdException w:name="Intense Emphasis" w:uiPriority="21" w:qFormat="1"/>
+    <w:lsdException w:name="Subtle Reference" w:uiPriority="31" w:qFormat="1"/>
+    <w:lsdException w:name="Intense Reference" w:uiPriority="32" w:qFormat="1"/>
+    <w:lsdException w:name="Book Title" w:uiPriority="33" w:qFormat="1"/>
+    <w:lsdException w:name="Bibliography" w:semiHidden="1" w:uiPriority="37" w:unhideWhenUsed="1"/>
+    <w:lsdException w:name="TOC Heading" w:semiHidden="1" w:uiPriority="39" w:unhideWhenUsed="1" w:qFormat="1"/>
+    <w:lsdException w:name="Plain Table 1" w:uiPriority="41"/>
+    <w:lsdException w:name="Plain Table 2" w:uiPriority="42"/>
+    <w:lsdException w:name="Plain Table 3" w:uiPriority="43"/>
+    <w:lsdException w:name="Plain Table 4" w:uiPriority="44"/>
+    <w:lsdException w:name="Plain Table 5" w:uiPriority="45"/>
+    <w:lsdException w:name="Grid Table Light" w:uiPriority="40"/>
+    <w:lsdException w:name="Grid Table 1 Light" w:uiPriority="46"/>
+    <w:lsdException w:name="Grid Table 2" w:uiPriority="47"/>
+    <w:lsdException w:name="Grid Table 3" w:uiPriority="48"/>
+    <w:lsdException w:name="Grid Table 4" w:uiPriority="49"/>
+    <w:lsdException w:name="Grid Table 5 Dark" w:uiPriority="50"/>
+    <w:lsdException w:name="Grid Table 6 Colorful" w:uiPriority="51"/>
+    <w:lsdException w:name="Grid Table 7 Colorful" w:uiPriority="52"/>
+    <w:lsdException w:name="Grid Table 1 Light Accent 1" w:uiPriority="46"/>
+    <w:lsdException w:name="Grid Table 2 Accent 1" w:uiPriority="47"/>
+    <w:lsdException w:name="Grid Table 3 Accent 1" w:uiPriority="48"/>
+    <w:lsdException w:name="Grid Table 4 Accent 1" w:uiPriority="49"/>
+    <w:lsdException w:name="Grid Table 5 Dark Accent 1" w:uiPriority="50"/>
+    <w:lsdException w:name="Grid Table 6 Colorful Accent 1" w:uiPriority="51"/>
+    <w:lsdException w:name="Grid Table 7 Colorful Accent 1" w:uiPriority="52"/>
+    <w:lsdException w:name="Grid Table 1 Light Accent 2" w:uiPriority="46"/>
+    <w:lsdException w:name="Grid Table 2 Accent 2" w:uiPriority="47"/>
+    <w:lsdException w:name="Grid Table 3 Accent 2" w:uiPriority="48"/>
+    <w:lsdException w:name="Grid Table 4 Accent 2" w:uiPriority="49"/>
+    <w:lsdException w:name="Grid Table 5 Dark Accent 2" w:uiPriority="50"/>
+    <w:lsdException w:name="Grid Table 6 Colorful Accent 2" w:uiPriority="51"/>
+    <w:lsdException w:name="Grid Table 7 Colorful Accent 2" w:uiPriority="52"/>
+    <w:lsdException w:name="Grid Table 1 Light Accent 3" w:uiPriority="46"/>
+    <w:lsdException w:name="Grid Table 2 Accent 3" w:uiPriority="47"/>
+    <w:lsdException w:name="Grid Table 3 Accent 3" w:uiPriority="48"/>
+    <w:lsdException w:name="Grid Table 4 Accent 3" w:uiPriority="49"/>
+    <w:lsdException w:name="Grid Table 5 Dark Accent 3" w:uiPriority="50"/>
+    <w:lsdException w:name="Grid Table 6 Colorful Accent 3" w:uiPriority="51"/>
+    <w:lsdException w:name="Grid Table 7 Colorful Accent 3" w:uiPriority="52"/>
+    <w:lsdException w:name="Grid Table 1 Light Accent 4" w:uiPriority="46"/>
+    <w:lsdException w:name="Grid Table 2 Accent 4" w:uiPriority="47"/>
+    <w:lsdException w:name="Grid Table 3 Accent 4" w:uiPriority="48"/>
+    <w:lsdException w:name="Grid Table 4 Accent 4" w:uiPriority="49"/>
+    <w:lsdException w:name="Grid Table 5 Dark Accent 4" w:uiPriority="50"/>
+    <w:lsdException w:name="Grid Table 6 Colorful Accent 4" w:uiPriority="51"/>
+    <w:lsdException w:name="Grid Table 7 Colorful Accent 4" w:uiPriority="52"/>
+    <w:lsdException w:name="Grid Table 1 Light Accent 5" w:uiPriority="46"/>
+    <w:lsdException w:name="Grid Table 2 Accent 5" w:uiPriority="47"/>
+    <w:lsdException w:name="Grid Table 3 Accent 5" w:uiPriority="48"/>
+    <w:lsdException w:name="Grid Table 4 Accent 5" w:uiPriority="49"/>
+    <w:lsdException w:name="Grid Table 5 Dark Accent 5" w:uiPriority="50"/>
+    <w:lsdException w:name="Grid Table 6 Colorful Accent 5" w:uiPriority="51"/>
+    <w:lsdException w:name="Grid Table 7 Colorful Accent 5" w:uiPriority="52"/>
+    <w:lsdException w:name="Grid Table 1 Light Accent 6" w:uiPriority="46"/>
+    <w:lsdException w:name="Grid Table 2 Accent 6" w:uiPriority="47"/>
+    <w:lsdException w:name="Grid Table 3 Accent 6" w:uiPriority="48"/>
+    <w:lsdException w:name="Grid Table 4 Accent 6" w:uiPriority="49"/>
+    <w:lsdException w:name="Grid Table 5 Dark Accent 6" w:uiPriority="50"/>
+    <w:lsdException w:name="Grid Table 6 Colorful Accent 6" w:uiPriority="51"/>
+    <w:lsdException w:name="Grid Table 7 Colorful Accent 6" w:uiPriority="52"/>
+    <w:lsdException w:name="List Table 1 Light" w:uiPriority="46"/>
+    <w:lsdException w:name="List Table 2" w:uiPriority="47"/>
+    <w:lsdException w:name="List Table 3" w:uiPriority="48"/>
+    <w:lsdException w:name="List Table 4" w:uiPriority="49"/>
+    <w:lsdException w:name="List Table 5 Dark" w:uiPriority="50"/>
+    <w:lsdException w:name="List Table 6 Colorful" w:uiPriority="51"/>
+    <w:lsdException w:name="List Table 7 Colorful" w:uiPriority="52"/>
+    <w:lsdException w:name="List Table 1 Light Accent 1" w:uiPriority="46"/>
+    <w:lsdException w:name="List Table 2 Accent 1" w:uiPriority="47"/>
+    <w:lsdException w:name="List Table 3 Accent 1" w:uiPriority="48"/>
+    <w:lsdException w:name="List Table 4 Accent 1" w:uiPriority="49"/>
+    <w:lsdException w:name="List Table 5 Dark Accent 1" w:uiPriority="50"/>
+    <w:lsdException w:name="List Table 6 Colorful Accent 1" w:uiPriority="51"/>
+    <w:lsdException w:name="List Table 7 Colorful Accent 1" w:uiPriority="52"/>
+    <w:lsdException w:name="List Table 1 Light Accent 2" w:uiPriority="46"/>
+    <w:lsdException w:name="List Table 2 Accent 2" w:uiPriority="47"/>
+    <w:lsdException w:name="List Table 3 Accent 2" w:uiPriority="48"/>
+    <w:lsdException w:name="List Table 4 Accent 2" w:uiPriority="49"/>
+    <w:lsdException w:name="List Table 5 Dark Accent 2" w:uiPriority="50"/>
+    <w:lsdException w:name="List Table 6 Colorful Accent 2" w:uiPriority="51"/>
+    <w:lsdException w:name="List Table 7 Colorful Accent 2" w:uiPriority="52"/>
+    <w:lsdException w:name="List Table 1 Light Accent 3" w:uiPriority="46"/>
+    <w:lsdException w:name="List Table 2 Accent 3" w:uiPriority="47"/>
+    <w:lsdException w:name="List Table 3 Accent 3" w:uiPriority="48"/>
+    <w:lsdException w:name="List Table 4 Accent 3" w:uiPriority="49"/>
+    <w:lsdException w:name="List Table 5 Dark Accent 3" w:uiPriority="50"/>
+    <w:lsdException w:name="List Table 6 Colorful Accent 3" w:uiPriority="51"/>
+    <w:lsdException w:name="List Table 7 Colorful Accent 3" w:uiPriority="52"/>
+    <w:lsdException w:name="List Table 1 Light Accent 4" w:uiPriority="46"/>
+    <w:lsdException w:name="List Table 2 Accent 4" w:uiPriority="47"/>
+    <w:lsdException w:name="List Table 3 Accent 4" w:uiPriority="48"/>
+    <w:lsdException w:name="List Table 4 Accent 4" w:uiPriority="49"/>
+    <w:lsdException w:name="List Table 5 Dark Accent 4" w:uiPriority="50"/>
+    <w:lsdException w:name="List Table 6 Colorful Accent 4" w:uiPriority="51"/>
+    <w:lsdException w:name="List Table 7 Colorful Accent 4" w:uiPriority="52"/>
+    <w:lsdException w:name="List Table 1 Light Accent 5" w:uiPriority="46"/>
+    <w:lsdException w:name="List Table 2 Accent 5" w:uiPriority="47"/>
+    <w:lsdException w:name="List Table 3 Accent 5" w:uiPriority="48"/>
+    <w:lsdException w:name="List Table 4 Accent 5" w:uiPriority="49"/>
+    <w:lsdException w:name="List Table 5 Dark Accent 5" w:uiPriority="50"/>
+    <w:lsdException w:name="List Table 6 Colorful Accent 5" w:uiPriority="51"/>
+    <w:lsdException w:name="List Table 7 Colorful Accent 5" w:uiPriority="52"/>
+    <w:lsdException w:name="List Table 1 Light Accent 6" w:uiPriority="46"/>
+    <w:lsdException w:name="List Table 2 Accent 6" w:uiPriority="47"/>
+    <w:lsdException w:name="List Table 3 Accent 6" w:uiPriority="48"/>
+    <w:lsdException w:name="List Table 4 Accent 6" w:uiPriority="49"/>
+    <w:lsdException w:name="List Table 5 Dark Accent 6" w:uiPriority="50"/>
+    <w:lsdException w:name="List Table 6 Colorful Accent 6" w:uiPriority="51"/>
+    <w:lsdException w:name="List Table 7 Colorful Accent 6" w:uiPriority="52"/>
+    <w:lsdException w:name="Mention" w:semiHidden="1" w:unhideWhenUsed="1"/>
   </w:latentStyles>
   <w:style w:type="paragraph" w:default="1" w:styleId="Normal">
     <w:name w:val="Normal"/>
@@ -1364,7 +1728,6 @@
     <w:uiPriority w:val="99"/>
     <w:semiHidden/>
     <w:unhideWhenUsed/>
-    <w:qFormat/>
     <w:tblPr>
       <w:tblInd w:w="0" w:type="dxa"/>
       <w:tblCellMar>
@@ -1680,7 +2043,7 @@
   <a:extraClrSchemeLst/>
   <a:extLst>
     <a:ext uri="{05A4C25C-085E-4340-85A3-A5531E510DB2}">
-      <thm15:themeFamily xmlns:thm15="http://schemas.microsoft.com/office/thememl/2012/main" xmlns="" name="Office Theme" id="{62F939B6-93AF-4DB8-9C6B-D6C7DFDC589F}" vid="{4A3C46E8-61CC-4603-A589-7422A47A8E4A}"/>
+      <thm15:themeFamily xmlns:thm15="http://schemas.microsoft.com/office/thememl/2012/main" name="Office Theme" id="{62F939B6-93AF-4DB8-9C6B-D6C7DFDC589F}" vid="{4A3C46E8-61CC-4603-A589-7422A47A8E4A}"/>
     </a:ext>
   </a:extLst>
 </a:theme>

</xml_diff>

<commit_message>
layout for angular componments (directives complete)
</commit_message>
<xml_diff>
--- a/doc/tutorials/angular/Angular.docx
+++ b/doc/tutorials/angular/Angular.docx
@@ -52,15 +52,146 @@
       <w:pPr>
         <w:spacing w:after="0"/>
       </w:pPr>
-    </w:p>
-    <w:p>
-      <w:pPr>
-        <w:spacing w:after="0"/>
-      </w:pPr>
-    </w:p>
-    <w:p>
-      <w:pPr>
-        <w:spacing w:after="0"/>
+      <w:hyperlink r:id="rId5" w:history="1">
+        <w:r>
+          <w:rPr>
+            <w:rStyle w:val="Hyperlink"/>
+          </w:rPr>
+          <w:t>https://blog.codecentric.de/en/2014/08/angularjs-browserify/</w:t>
+        </w:r>
+      </w:hyperlink>
+    </w:p>
+    <w:p>
+      <w:pPr>
+        <w:spacing w:after="0"/>
+      </w:pPr>
+      <w:r>
+        <w:t xml:space="preserve">layout and module loading with </w:t>
+      </w:r>
+      <w:proofErr w:type="spellStart"/>
+      <w:r>
+        <w:t>browserify</w:t>
+      </w:r>
+      <w:proofErr w:type="spellEnd"/>
+    </w:p>
+    <w:p>
+      <w:pPr>
+        <w:spacing w:after="0"/>
+      </w:pPr>
+    </w:p>
+    <w:p>
+      <w:pPr>
+        <w:spacing w:after="0"/>
+      </w:pPr>
+      <w:r>
+        <w:t xml:space="preserve">load templates with </w:t>
+      </w:r>
+      <w:proofErr w:type="spellStart"/>
+      <w:r>
+        <w:t>browserify</w:t>
+      </w:r>
+      <w:proofErr w:type="spellEnd"/>
+    </w:p>
+    <w:p>
+      <w:pPr>
+        <w:spacing w:after="0"/>
+      </w:pPr>
+      <w:hyperlink r:id="rId6" w:history="1">
+        <w:r>
+          <w:rPr>
+            <w:rStyle w:val="Hyperlink"/>
+          </w:rPr>
+          <w:t>https://www.npmjs.com/package/grunt-angular-templates</w:t>
+        </w:r>
+      </w:hyperlink>
+      <w:r>
+        <w:t xml:space="preserve"> </w:t>
+      </w:r>
+    </w:p>
+    <w:p>
+      <w:pPr>
+        <w:spacing w:after="0"/>
+      </w:pPr>
+    </w:p>
+    <w:p>
+      <w:pPr>
+        <w:spacing w:after="0"/>
+      </w:pPr>
+    </w:p>
+    <w:p>
+      <w:pPr>
+        <w:spacing w:after="0"/>
+      </w:pPr>
+    </w:p>
+    <w:p>
+      <w:pPr>
+        <w:spacing w:after="0"/>
+      </w:pPr>
+      <w:r>
+        <w:t>ng route</w:t>
+      </w:r>
+    </w:p>
+    <w:p>
+      <w:pPr>
+        <w:spacing w:after="0"/>
+      </w:pPr>
+      <w:hyperlink r:id="rId7" w:history="1">
+        <w:r>
+          <w:rPr>
+            <w:rStyle w:val="Hyperlink"/>
+          </w:rPr>
+          <w:t>https://docs.angularjs.org/error/$injector/modulerr?p0=myapp&amp;p1=Error:%20%5B$injector:nomod%5D%20Module%20%27myapp%27%20is%20not%20available!%20You%20either%20misspelled%20the%20module%20name%20or%20forgot%20to%20load%20it.%20If%20registering%20a%20module%20ensure%20that%20you%20specify%20the%20dependencies%20as%20the%20second%20argument.%0Ahttp:%2F%2Ferrors.angularjs.org%2F1.6.1%2F$injector%2Fnomod%3Fp0%3Dmyapp%0A%20%20%20%20at%20http:%2F%2Flocalhost:3333%2Flibs.js:69:12%0A%20%20%20%20at%20http:%2F%2Flocalhost:3333%2Flibs.js:2184:17%0A%20%20%20%20at%20ensure%20(http:%2F%2Flocalhost:3333%2Flibs.js:2108:38)%0A%20%20%20%20at%20module%20(http:%2F%2Flocalhost:3333%2Flibs.js:2182:14)%0A%20%20%20%20at%20http:%2F%2Flocalhost:3333%2Flibs.js:4737:22%0A%20%20%20%20at%20forEach%20(http:%2F%2Flocalhost:3333%2Flibs.js:358:20)%0A%20%20%20%20at%20loadModules%20(http:%2F%2Flocalhost:3333%2Flibs.js:4721:5)%0A%20%20%20%20at%20createInjector%20(http:%2F%2Flocalhost:3333%2Flibs.js:4643:19)%0A%20%20%20%20at%20doBootstrap%20(http:%2F%2Flocalhost:3333%2Flibs.js:1839:20)%0A%20%20%20%20at%20bootstrap%20(http:%2F%2Flocalhost:3333%2Flibs.js:1860:12</w:t>
+        </w:r>
+      </w:hyperlink>
+    </w:p>
+    <w:p>
+      <w:pPr>
+        <w:spacing w:after="0"/>
+      </w:pPr>
+      <w:bookmarkStart w:id="0" w:name="_GoBack"/>
+      <w:bookmarkEnd w:id="0"/>
+    </w:p>
+    <w:p>
+      <w:pPr>
+        <w:spacing w:after="0"/>
+      </w:pPr>
+      <w:r>
+        <w:fldChar w:fldCharType="begin"/>
+      </w:r>
+      <w:r>
+        <w:instrText xml:space="preserve"> HYPERLINK "</w:instrText>
+      </w:r>
+      <w:r>
+        <w:instrText>https://docs.angularjs.org/api/ngRoute</w:instrText>
+      </w:r>
+      <w:r>
+        <w:instrText xml:space="preserve">" </w:instrText>
+      </w:r>
+      <w:r>
+        <w:fldChar w:fldCharType="separate"/>
+      </w:r>
+      <w:r>
+        <w:rPr>
+          <w:rStyle w:val="Hyperlink"/>
+        </w:rPr>
+        <w:t>https://docs.angularjs.org/api/ngRoute</w:t>
+      </w:r>
+      <w:r>
+        <w:fldChar w:fldCharType="end"/>
+      </w:r>
+    </w:p>
+    <w:p>
+      <w:pPr>
+        <w:spacing w:after="0"/>
+      </w:pPr>
+    </w:p>
+    <w:p>
+      <w:pPr>
+        <w:spacing w:after="0"/>
+      </w:pPr>
+    </w:p>
+    <w:p>
+      <w:pPr>
         <w:rPr>
           <w:b/>
           <w:color w:val="FF0000"/>
@@ -71,6 +202,23 @@
           <w:b/>
           <w:color w:val="FF0000"/>
         </w:rPr>
+        <w:br w:type="page"/>
+      </w:r>
+    </w:p>
+    <w:p>
+      <w:pPr>
+        <w:spacing w:after="0"/>
+        <w:rPr>
+          <w:b/>
+          <w:color w:val="FF0000"/>
+        </w:rPr>
+      </w:pPr>
+      <w:r>
+        <w:rPr>
+          <w:b/>
+          <w:color w:val="FF0000"/>
+        </w:rPr>
+        <w:lastRenderedPageBreak/>
         <w:t>Get started:</w:t>
       </w:r>
     </w:p>
@@ -89,7 +237,7 @@
       <w:r>
         <w:t xml:space="preserve">We can do this by installing it through Npm. Although Npm is the package manager for node, there are additional package managers, we are going to use bower, bower is a package manager for client side dependencies.  </w:t>
       </w:r>
-      <w:hyperlink r:id="rId5" w:history="1">
+      <w:hyperlink r:id="rId8" w:history="1">
         <w:r>
           <w:rPr>
             <w:rStyle w:val="Hyperlink"/>
@@ -151,7 +299,7 @@
                     <pic:cNvPicPr/>
                   </pic:nvPicPr>
                   <pic:blipFill>
-                    <a:blip r:embed="rId6"/>
+                    <a:blip r:embed="rId9"/>
                     <a:stretch>
                       <a:fillRect/>
                     </a:stretch>
@@ -258,7 +406,7 @@
                     <pic:cNvPicPr/>
                   </pic:nvPicPr>
                   <pic:blipFill>
-                    <a:blip r:embed="rId7"/>
+                    <a:blip r:embed="rId10"/>
                     <a:stretch>
                       <a:fillRect/>
                     </a:stretch>
@@ -330,7 +478,7 @@
                     <pic:cNvPicPr/>
                   </pic:nvPicPr>
                   <pic:blipFill>
-                    <a:blip r:embed="rId8">
+                    <a:blip r:embed="rId11">
                       <a:extLst>
                         <a:ext uri="{28A0092B-C50C-407E-A947-70E740481C1C}">
                           <a14:useLocalDpi xmlns:a14="http://schemas.microsoft.com/office/drawing/2010/main" val="0"/>
@@ -393,7 +541,6 @@
         </w:rPr>
       </w:pPr>
       <w:r>
-        <w:lastRenderedPageBreak/>
         <w:t xml:space="preserve">You may configure your bower with an additional file </w:t>
       </w:r>
       <w:proofErr w:type="gramStart"/>
@@ -424,7 +571,7 @@
       <w:r>
         <w:t xml:space="preserve"> to be installed into.</w:t>
       </w:r>
-      <w:hyperlink r:id="rId9" w:history="1">
+      <w:hyperlink r:id="rId12" w:history="1">
         <w:r>
           <w:rPr>
             <w:rStyle w:val="Hyperlink"/>
@@ -465,254 +612,6 @@
             <wp:extent cx="3067050" cy="910530"/>
             <wp:effectExtent l="0" t="0" r="0" b="4445"/>
             <wp:docPr id="6" name="Picture 6"/>
-            <wp:cNvGraphicFramePr>
-              <a:graphicFrameLocks xmlns:a="http://schemas.openxmlformats.org/drawingml/2006/main" noChangeAspect="1"/>
-            </wp:cNvGraphicFramePr>
-            <a:graphic xmlns:a="http://schemas.openxmlformats.org/drawingml/2006/main">
-              <a:graphicData uri="http://schemas.openxmlformats.org/drawingml/2006/picture">
-                <pic:pic xmlns:pic="http://schemas.openxmlformats.org/drawingml/2006/picture">
-                  <pic:nvPicPr>
-                    <pic:cNvPr id="1" name=""/>
-                    <pic:cNvPicPr/>
-                  </pic:nvPicPr>
-                  <pic:blipFill>
-                    <a:blip r:embed="rId10"/>
-                    <a:stretch>
-                      <a:fillRect/>
-                    </a:stretch>
-                  </pic:blipFill>
-                  <pic:spPr>
-                    <a:xfrm>
-                      <a:off x="0" y="0"/>
-                      <a:ext cx="3083229" cy="915333"/>
-                    </a:xfrm>
-                    <a:prstGeom prst="rect">
-                      <a:avLst/>
-                    </a:prstGeom>
-                  </pic:spPr>
-                </pic:pic>
-              </a:graphicData>
-            </a:graphic>
-          </wp:inline>
-        </w:drawing>
-      </w:r>
-    </w:p>
-    <w:p>
-      <w:pPr>
-        <w:spacing w:after="0"/>
-      </w:pPr>
-      <w:r>
-        <w:t xml:space="preserve">Now we are ready to start installing our client side </w:t>
-      </w:r>
-      <w:r>
-        <w:t>dependencies</w:t>
-      </w:r>
-      <w:r>
-        <w:t>.</w:t>
-      </w:r>
-    </w:p>
-    <w:p>
-      <w:pPr>
-        <w:spacing w:after="0"/>
-      </w:pPr>
-    </w:p>
-    <w:p>
-      <w:pPr>
-        <w:spacing w:after="0"/>
-      </w:pPr>
-      <w:r>
-        <w:t xml:space="preserve">Install Angular: </w:t>
-      </w:r>
-      <w:r>
-        <w:t>“</w:t>
-      </w:r>
-      <w:r>
-        <w:rPr>
-          <w:color w:val="FF0000"/>
-        </w:rPr>
-        <w:t>bower install angular –save</w:t>
-      </w:r>
-      <w:r>
-        <w:t>”</w:t>
-      </w:r>
-    </w:p>
-    <w:p>
-      <w:pPr>
-        <w:spacing w:after="0"/>
-      </w:pPr>
-      <w:r>
-        <w:rPr>
-          <w:noProof/>
-        </w:rPr>
-        <w:drawing>
-          <wp:inline distT="0" distB="0" distL="0" distR="0">
-            <wp:extent cx="5010150" cy="228600"/>
-            <wp:effectExtent l="0" t="0" r="0" b="0"/>
-            <wp:docPr id="4" name="Picture 4"/>
-            <wp:cNvGraphicFramePr>
-              <a:graphicFrameLocks xmlns:a="http://schemas.openxmlformats.org/drawingml/2006/main" noChangeAspect="1"/>
-            </wp:cNvGraphicFramePr>
-            <a:graphic xmlns:a="http://schemas.openxmlformats.org/drawingml/2006/main">
-              <a:graphicData uri="http://schemas.openxmlformats.org/drawingml/2006/picture">
-                <pic:pic xmlns:pic="http://schemas.openxmlformats.org/drawingml/2006/picture">
-                  <pic:nvPicPr>
-                    <pic:cNvPr id="1" name=""/>
-                    <pic:cNvPicPr/>
-                  </pic:nvPicPr>
-                  <pic:blipFill>
-                    <a:blip r:embed="rId11"/>
-                    <a:stretch>
-                      <a:fillRect/>
-                    </a:stretch>
-                  </pic:blipFill>
-                  <pic:spPr>
-                    <a:xfrm>
-                      <a:off x="0" y="0"/>
-                      <a:ext cx="5010150" cy="228600"/>
-                    </a:xfrm>
-                    <a:prstGeom prst="rect">
-                      <a:avLst/>
-                    </a:prstGeom>
-                  </pic:spPr>
-                </pic:pic>
-              </a:graphicData>
-            </a:graphic>
-          </wp:inline>
-        </w:drawing>
-      </w:r>
-    </w:p>
-    <w:p>
-      <w:pPr>
-        <w:spacing w:after="0"/>
-      </w:pPr>
-    </w:p>
-    <w:p>
-      <w:pPr>
-        <w:spacing w:after="0"/>
-      </w:pPr>
-      <w:r>
-        <w:t xml:space="preserve">This will result in adding angular to your </w:t>
-      </w:r>
-      <w:proofErr w:type="spellStart"/>
-      <w:proofErr w:type="gramStart"/>
-      <w:r>
-        <w:t>bower.json</w:t>
-      </w:r>
-      <w:proofErr w:type="spellEnd"/>
-      <w:proofErr w:type="gramEnd"/>
-      <w:r>
-        <w:t xml:space="preserve">, just like installing a </w:t>
-      </w:r>
-      <w:proofErr w:type="spellStart"/>
-      <w:r>
-        <w:t>dependacy</w:t>
-      </w:r>
-      <w:proofErr w:type="spellEnd"/>
-      <w:r>
-        <w:t xml:space="preserve"> with Npm (remember here NPM is for server side dependencies, while Bower is for Client side).</w:t>
-      </w:r>
-    </w:p>
-    <w:p>
-      <w:pPr>
-        <w:spacing w:after="0"/>
-      </w:pPr>
-      <w:r>
-        <w:rPr>
-          <w:noProof/>
-        </w:rPr>
-        <w:drawing>
-          <wp:inline distT="0" distB="0" distL="0" distR="0">
-            <wp:extent cx="2276475" cy="628650"/>
-            <wp:effectExtent l="0" t="0" r="9525" b="0"/>
-            <wp:docPr id="5" name="Picture 5"/>
-            <wp:cNvGraphicFramePr>
-              <a:graphicFrameLocks xmlns:a="http://schemas.openxmlformats.org/drawingml/2006/main" noChangeAspect="1"/>
-            </wp:cNvGraphicFramePr>
-            <a:graphic xmlns:a="http://schemas.openxmlformats.org/drawingml/2006/main">
-              <a:graphicData uri="http://schemas.openxmlformats.org/drawingml/2006/picture">
-                <pic:pic xmlns:pic="http://schemas.openxmlformats.org/drawingml/2006/picture">
-                  <pic:nvPicPr>
-                    <pic:cNvPr id="1" name=""/>
-                    <pic:cNvPicPr/>
-                  </pic:nvPicPr>
-                  <pic:blipFill>
-                    <a:blip r:embed="rId12"/>
-                    <a:stretch>
-                      <a:fillRect/>
-                    </a:stretch>
-                  </pic:blipFill>
-                  <pic:spPr>
-                    <a:xfrm>
-                      <a:off x="0" y="0"/>
-                      <a:ext cx="2276475" cy="628650"/>
-                    </a:xfrm>
-                    <a:prstGeom prst="rect">
-                      <a:avLst/>
-                    </a:prstGeom>
-                  </pic:spPr>
-                </pic:pic>
-              </a:graphicData>
-            </a:graphic>
-          </wp:inline>
-        </w:drawing>
-      </w:r>
-    </w:p>
-    <w:p>
-      <w:pPr>
-        <w:spacing w:after="0"/>
-      </w:pPr>
-    </w:p>
-    <w:p>
-      <w:pPr>
-        <w:spacing w:after="0"/>
-      </w:pPr>
-      <w:r>
-        <w:t xml:space="preserve">We must now add this </w:t>
-      </w:r>
-      <w:r>
-        <w:t xml:space="preserve">angular.js </w:t>
-      </w:r>
-      <w:r>
-        <w:t xml:space="preserve">file into </w:t>
-      </w:r>
-      <w:proofErr w:type="spellStart"/>
-      <w:r>
-        <w:t>index.egs</w:t>
-      </w:r>
-      <w:proofErr w:type="spellEnd"/>
-      <w:r>
-        <w:t>, so when we launch our app it has angular loaded and we can use it then.</w:t>
-      </w:r>
-    </w:p>
-    <w:p>
-      <w:pPr>
-        <w:spacing w:after="0"/>
-      </w:pPr>
-      <w:r>
-        <w:t>Open your index.ejs file and add this line of code. Insert this in the &lt;head&gt; section of our .</w:t>
-      </w:r>
-      <w:proofErr w:type="spellStart"/>
-      <w:r>
-        <w:t>egs</w:t>
-      </w:r>
-      <w:proofErr w:type="spellEnd"/>
-      <w:r>
-        <w:t xml:space="preserve"> file.</w:t>
-      </w:r>
-    </w:p>
-    <w:p>
-      <w:pPr>
-        <w:spacing w:after="0"/>
-      </w:pPr>
-      <w:r>
-        <w:rPr>
-          <w:noProof/>
-        </w:rPr>
-        <w:drawing>
-          <wp:inline distT="0" distB="0" distL="0" distR="0">
-            <wp:extent cx="5943600" cy="396240"/>
-            <wp:effectExtent l="0" t="0" r="0" b="3810"/>
-            <wp:docPr id="7" name="Picture 7"/>
             <wp:cNvGraphicFramePr>
               <a:graphicFrameLocks xmlns:a="http://schemas.openxmlformats.org/drawingml/2006/main" noChangeAspect="1"/>
             </wp:cNvGraphicFramePr>
@@ -732,6 +631,255 @@
                   <pic:spPr>
                     <a:xfrm>
                       <a:off x="0" y="0"/>
+                      <a:ext cx="3083229" cy="915333"/>
+                    </a:xfrm>
+                    <a:prstGeom prst="rect">
+                      <a:avLst/>
+                    </a:prstGeom>
+                  </pic:spPr>
+                </pic:pic>
+              </a:graphicData>
+            </a:graphic>
+          </wp:inline>
+        </w:drawing>
+      </w:r>
+    </w:p>
+    <w:p>
+      <w:pPr>
+        <w:spacing w:after="0"/>
+      </w:pPr>
+      <w:r>
+        <w:lastRenderedPageBreak/>
+        <w:t xml:space="preserve">Now we are ready to start installing our client side </w:t>
+      </w:r>
+      <w:r>
+        <w:t>dependencies</w:t>
+      </w:r>
+      <w:r>
+        <w:t>.</w:t>
+      </w:r>
+    </w:p>
+    <w:p>
+      <w:pPr>
+        <w:spacing w:after="0"/>
+      </w:pPr>
+    </w:p>
+    <w:p>
+      <w:pPr>
+        <w:spacing w:after="0"/>
+      </w:pPr>
+      <w:r>
+        <w:t xml:space="preserve">Install Angular: </w:t>
+      </w:r>
+      <w:r>
+        <w:t>“</w:t>
+      </w:r>
+      <w:r>
+        <w:rPr>
+          <w:color w:val="FF0000"/>
+        </w:rPr>
+        <w:t>bower install angular –save</w:t>
+      </w:r>
+      <w:r>
+        <w:t>”</w:t>
+      </w:r>
+    </w:p>
+    <w:p>
+      <w:pPr>
+        <w:spacing w:after="0"/>
+      </w:pPr>
+      <w:r>
+        <w:rPr>
+          <w:noProof/>
+        </w:rPr>
+        <w:drawing>
+          <wp:inline distT="0" distB="0" distL="0" distR="0">
+            <wp:extent cx="5010150" cy="228600"/>
+            <wp:effectExtent l="0" t="0" r="0" b="0"/>
+            <wp:docPr id="4" name="Picture 4"/>
+            <wp:cNvGraphicFramePr>
+              <a:graphicFrameLocks xmlns:a="http://schemas.openxmlformats.org/drawingml/2006/main" noChangeAspect="1"/>
+            </wp:cNvGraphicFramePr>
+            <a:graphic xmlns:a="http://schemas.openxmlformats.org/drawingml/2006/main">
+              <a:graphicData uri="http://schemas.openxmlformats.org/drawingml/2006/picture">
+                <pic:pic xmlns:pic="http://schemas.openxmlformats.org/drawingml/2006/picture">
+                  <pic:nvPicPr>
+                    <pic:cNvPr id="1" name=""/>
+                    <pic:cNvPicPr/>
+                  </pic:nvPicPr>
+                  <pic:blipFill>
+                    <a:blip r:embed="rId14"/>
+                    <a:stretch>
+                      <a:fillRect/>
+                    </a:stretch>
+                  </pic:blipFill>
+                  <pic:spPr>
+                    <a:xfrm>
+                      <a:off x="0" y="0"/>
+                      <a:ext cx="5010150" cy="228600"/>
+                    </a:xfrm>
+                    <a:prstGeom prst="rect">
+                      <a:avLst/>
+                    </a:prstGeom>
+                  </pic:spPr>
+                </pic:pic>
+              </a:graphicData>
+            </a:graphic>
+          </wp:inline>
+        </w:drawing>
+      </w:r>
+    </w:p>
+    <w:p>
+      <w:pPr>
+        <w:spacing w:after="0"/>
+      </w:pPr>
+    </w:p>
+    <w:p>
+      <w:pPr>
+        <w:spacing w:after="0"/>
+      </w:pPr>
+      <w:r>
+        <w:t xml:space="preserve">This will result in adding angular to your </w:t>
+      </w:r>
+      <w:proofErr w:type="spellStart"/>
+      <w:proofErr w:type="gramStart"/>
+      <w:r>
+        <w:t>bower.json</w:t>
+      </w:r>
+      <w:proofErr w:type="spellEnd"/>
+      <w:proofErr w:type="gramEnd"/>
+      <w:r>
+        <w:t xml:space="preserve">, just like installing a </w:t>
+      </w:r>
+      <w:proofErr w:type="spellStart"/>
+      <w:r>
+        <w:t>dependacy</w:t>
+      </w:r>
+      <w:proofErr w:type="spellEnd"/>
+      <w:r>
+        <w:t xml:space="preserve"> with Npm (remember here NPM is for server side dependencies, while Bower is for Client side).</w:t>
+      </w:r>
+    </w:p>
+    <w:p>
+      <w:pPr>
+        <w:spacing w:after="0"/>
+      </w:pPr>
+      <w:r>
+        <w:rPr>
+          <w:noProof/>
+        </w:rPr>
+        <w:drawing>
+          <wp:inline distT="0" distB="0" distL="0" distR="0">
+            <wp:extent cx="2276475" cy="628650"/>
+            <wp:effectExtent l="0" t="0" r="9525" b="0"/>
+            <wp:docPr id="5" name="Picture 5"/>
+            <wp:cNvGraphicFramePr>
+              <a:graphicFrameLocks xmlns:a="http://schemas.openxmlformats.org/drawingml/2006/main" noChangeAspect="1"/>
+            </wp:cNvGraphicFramePr>
+            <a:graphic xmlns:a="http://schemas.openxmlformats.org/drawingml/2006/main">
+              <a:graphicData uri="http://schemas.openxmlformats.org/drawingml/2006/picture">
+                <pic:pic xmlns:pic="http://schemas.openxmlformats.org/drawingml/2006/picture">
+                  <pic:nvPicPr>
+                    <pic:cNvPr id="1" name=""/>
+                    <pic:cNvPicPr/>
+                  </pic:nvPicPr>
+                  <pic:blipFill>
+                    <a:blip r:embed="rId15"/>
+                    <a:stretch>
+                      <a:fillRect/>
+                    </a:stretch>
+                  </pic:blipFill>
+                  <pic:spPr>
+                    <a:xfrm>
+                      <a:off x="0" y="0"/>
+                      <a:ext cx="2276475" cy="628650"/>
+                    </a:xfrm>
+                    <a:prstGeom prst="rect">
+                      <a:avLst/>
+                    </a:prstGeom>
+                  </pic:spPr>
+                </pic:pic>
+              </a:graphicData>
+            </a:graphic>
+          </wp:inline>
+        </w:drawing>
+      </w:r>
+    </w:p>
+    <w:p>
+      <w:pPr>
+        <w:spacing w:after="0"/>
+      </w:pPr>
+    </w:p>
+    <w:p>
+      <w:pPr>
+        <w:spacing w:after="0"/>
+      </w:pPr>
+      <w:r>
+        <w:t xml:space="preserve">We must now add this </w:t>
+      </w:r>
+      <w:r>
+        <w:t xml:space="preserve">angular.js </w:t>
+      </w:r>
+      <w:r>
+        <w:t xml:space="preserve">file into </w:t>
+      </w:r>
+      <w:proofErr w:type="spellStart"/>
+      <w:r>
+        <w:t>index.egs</w:t>
+      </w:r>
+      <w:proofErr w:type="spellEnd"/>
+      <w:r>
+        <w:t>, so when we launch our app it has angular loaded and we can use it then.</w:t>
+      </w:r>
+    </w:p>
+    <w:p>
+      <w:pPr>
+        <w:spacing w:after="0"/>
+      </w:pPr>
+      <w:r>
+        <w:t>Open your index.ejs file and add this line of code. Insert this in the &lt;head&gt; section of our .</w:t>
+      </w:r>
+      <w:proofErr w:type="spellStart"/>
+      <w:r>
+        <w:t>egs</w:t>
+      </w:r>
+      <w:proofErr w:type="spellEnd"/>
+      <w:r>
+        <w:t xml:space="preserve"> file.</w:t>
+      </w:r>
+    </w:p>
+    <w:p>
+      <w:pPr>
+        <w:spacing w:after="0"/>
+      </w:pPr>
+      <w:r>
+        <w:rPr>
+          <w:noProof/>
+        </w:rPr>
+        <w:drawing>
+          <wp:inline distT="0" distB="0" distL="0" distR="0">
+            <wp:extent cx="5943600" cy="396240"/>
+            <wp:effectExtent l="0" t="0" r="0" b="3810"/>
+            <wp:docPr id="7" name="Picture 7"/>
+            <wp:cNvGraphicFramePr>
+              <a:graphicFrameLocks xmlns:a="http://schemas.openxmlformats.org/drawingml/2006/main" noChangeAspect="1"/>
+            </wp:cNvGraphicFramePr>
+            <a:graphic xmlns:a="http://schemas.openxmlformats.org/drawingml/2006/main">
+              <a:graphicData uri="http://schemas.openxmlformats.org/drawingml/2006/picture">
+                <pic:pic xmlns:pic="http://schemas.openxmlformats.org/drawingml/2006/picture">
+                  <pic:nvPicPr>
+                    <pic:cNvPr id="1" name=""/>
+                    <pic:cNvPicPr/>
+                  </pic:nvPicPr>
+                  <pic:blipFill>
+                    <a:blip r:embed="rId16"/>
+                    <a:stretch>
+                      <a:fillRect/>
+                    </a:stretch>
+                  </pic:blipFill>
+                  <pic:spPr>
+                    <a:xfrm>
+                      <a:off x="0" y="0"/>
                       <a:ext cx="5943600" cy="396240"/>
                     </a:xfrm>
                     <a:prstGeom prst="rect">
@@ -847,7 +995,7 @@
                     <pic:cNvPicPr/>
                   </pic:nvPicPr>
                   <pic:blipFill rotWithShape="1">
-                    <a:blip r:embed="rId14"/>
+                    <a:blip r:embed="rId17"/>
                     <a:srcRect r="60577" b="52325"/>
                     <a:stretch/>
                   </pic:blipFill>
@@ -920,7 +1068,7 @@
                     <pic:cNvPicPr/>
                   </pic:nvPicPr>
                   <pic:blipFill rotWithShape="1">
-                    <a:blip r:embed="rId14"/>
+                    <a:blip r:embed="rId17"/>
                     <a:srcRect t="45027"/>
                     <a:stretch/>
                   </pic:blipFill>
@@ -990,7 +1138,7 @@
                     <pic:cNvPicPr/>
                   </pic:nvPicPr>
                   <pic:blipFill>
-                    <a:blip r:embed="rId15"/>
+                    <a:blip r:embed="rId18"/>
                     <a:stretch>
                       <a:fillRect/>
                     </a:stretch>
@@ -1080,7 +1228,7 @@
                     <pic:cNvPicPr/>
                   </pic:nvPicPr>
                   <pic:blipFill>
-                    <a:blip r:embed="rId16"/>
+                    <a:blip r:embed="rId19"/>
                     <a:stretch>
                       <a:fillRect/>
                     </a:stretch>
@@ -1138,7 +1286,7 @@
                     <pic:cNvPicPr/>
                   </pic:nvPicPr>
                   <pic:blipFill>
-                    <a:blip r:embed="rId17"/>
+                    <a:blip r:embed="rId20"/>
                     <a:stretch>
                       <a:fillRect/>
                     </a:stretch>
@@ -1230,8 +1378,6 @@
       <w:r>
         <w:t>fucntions</w:t>
       </w:r>
-      <w:bookmarkStart w:id="0" w:name="_GoBack"/>
-      <w:bookmarkEnd w:id="0"/>
       <w:proofErr w:type="spellEnd"/>
     </w:p>
     <w:p>

</xml_diff>

<commit_message>
added service to commucate between main controller and nav controller
</commit_message>
<xml_diff>
--- a/doc/tutorials/angular/Angular.docx
+++ b/doc/tutorials/angular/Angular.docx
@@ -66,31 +66,21 @@
         <w:spacing w:after="0"/>
       </w:pPr>
       <w:r>
-        <w:t xml:space="preserve">layout and module loading with </w:t>
-      </w:r>
-      <w:proofErr w:type="spellStart"/>
-      <w:r>
-        <w:t>browserify</w:t>
-      </w:r>
-      <w:proofErr w:type="spellEnd"/>
-    </w:p>
-    <w:p>
-      <w:pPr>
-        <w:spacing w:after="0"/>
-      </w:pPr>
-    </w:p>
-    <w:p>
-      <w:pPr>
-        <w:spacing w:after="0"/>
-      </w:pPr>
-      <w:r>
-        <w:t xml:space="preserve">load templates with </w:t>
-      </w:r>
-      <w:proofErr w:type="spellStart"/>
-      <w:r>
-        <w:t>browserify</w:t>
-      </w:r>
-      <w:proofErr w:type="spellEnd"/>
+        <w:t>layout and module loading with browserify</w:t>
+      </w:r>
+    </w:p>
+    <w:p>
+      <w:pPr>
+        <w:spacing w:after="0"/>
+      </w:pPr>
+    </w:p>
+    <w:p>
+      <w:pPr>
+        <w:spacing w:after="0"/>
+      </w:pPr>
+      <w:r>
+        <w:t>load templates with browserify</w:t>
+      </w:r>
     </w:p>
     <w:p>
       <w:pPr>
@@ -148,50 +138,147 @@
       <w:pPr>
         <w:spacing w:after="0"/>
       </w:pPr>
+    </w:p>
+    <w:p>
+      <w:pPr>
+        <w:spacing w:after="0"/>
+      </w:pPr>
+      <w:hyperlink r:id="rId8" w:history="1">
+        <w:r>
+          <w:rPr>
+            <w:rStyle w:val="Hyperlink"/>
+          </w:rPr>
+          <w:t>https://docs.angularjs.org/api/ngRoute</w:t>
+        </w:r>
+      </w:hyperlink>
+    </w:p>
+    <w:p>
+      <w:pPr>
+        <w:spacing w:after="0"/>
+      </w:pPr>
+    </w:p>
+    <w:p>
+      <w:pPr>
+        <w:spacing w:after="0"/>
+      </w:pPr>
+    </w:p>
+    <w:p>
+      <w:pPr>
+        <w:rPr>
+          <w:b/>
+          <w:color w:val="FF0000"/>
+        </w:rPr>
+      </w:pPr>
+    </w:p>
+    <w:p>
+      <w:pPr>
+        <w:rPr>
+          <w:b/>
+          <w:color w:val="FF0000"/>
+        </w:rPr>
+      </w:pPr>
+    </w:p>
+    <w:p>
+      <w:pPr>
+        <w:rPr>
+          <w:b/>
+          <w:color w:val="FF0000"/>
+        </w:rPr>
+      </w:pPr>
+      <w:r>
+        <w:rPr>
+          <w:b/>
+          <w:color w:val="FF0000"/>
+        </w:rPr>
+        <w:br w:type="page"/>
+      </w:r>
+    </w:p>
+    <w:p>
+      <w:pPr>
+        <w:rPr>
+          <w:b/>
+          <w:color w:val="FF0000"/>
+        </w:rPr>
+      </w:pPr>
+      <w:r>
+        <w:rPr>
+          <w:b/>
+          <w:color w:val="FF0000"/>
+        </w:rPr>
+        <w:lastRenderedPageBreak/>
+        <w:t>services</w:t>
+      </w:r>
+    </w:p>
+    <w:p>
+      <w:pPr>
+        <w:rPr>
+          <w:b/>
+          <w:color w:val="FF0000"/>
+        </w:rPr>
+      </w:pPr>
+      <w:hyperlink r:id="rId9" w:history="1">
+        <w:r>
+          <w:rPr>
+            <w:rStyle w:val="Hyperlink"/>
+            <w:b/>
+          </w:rPr>
+          <w:t>https://ilikekillnerds.com/2014/11/angularjs-call-controller-another-controller/</w:t>
+        </w:r>
+      </w:hyperlink>
+      <w:r>
+        <w:rPr>
+          <w:b/>
+          <w:color w:val="FF0000"/>
+        </w:rPr>
+        <w:t xml:space="preserve"> </w:t>
+      </w:r>
+    </w:p>
+    <w:p>
+      <w:pPr>
+        <w:rPr>
+          <w:b/>
+          <w:color w:val="FF0000"/>
+        </w:rPr>
+      </w:pPr>
+      <w:hyperlink r:id="rId10" w:history="1">
+        <w:r>
+          <w:rPr>
+            <w:rStyle w:val="Hyperlink"/>
+            <w:b/>
+          </w:rPr>
+          <w:t>https://daveceddia.com/sharing-data-between-controllers-best-practice-use-a-service/</w:t>
+        </w:r>
+      </w:hyperlink>
+      <w:hyperlink r:id="rId11" w:history="1">
+        <w:r>
+          <w:rPr>
+            <w:rStyle w:val="Hyperlink"/>
+            <w:b/>
+          </w:rPr>
+          <w:t>https://docs.angularjs.org/guide/services</w:t>
+        </w:r>
+      </w:hyperlink>
+    </w:p>
+    <w:p>
+      <w:pPr>
+        <w:rPr>
+          <w:b/>
+          <w:color w:val="FF0000"/>
+        </w:rPr>
+      </w:pPr>
+    </w:p>
+    <w:p>
+      <w:pPr>
+        <w:rPr>
+          <w:b/>
+          <w:color w:val="FF0000"/>
+        </w:rPr>
+      </w:pPr>
       <w:bookmarkStart w:id="0" w:name="_GoBack"/>
       <w:bookmarkEnd w:id="0"/>
     </w:p>
     <w:p>
       <w:pPr>
-        <w:spacing w:after="0"/>
-      </w:pPr>
-      <w:r>
-        <w:fldChar w:fldCharType="begin"/>
-      </w:r>
-      <w:r>
-        <w:instrText xml:space="preserve"> HYPERLINK "</w:instrText>
-      </w:r>
-      <w:r>
-        <w:instrText>https://docs.angularjs.org/api/ngRoute</w:instrText>
-      </w:r>
-      <w:r>
-        <w:instrText xml:space="preserve">" </w:instrText>
-      </w:r>
-      <w:r>
-        <w:fldChar w:fldCharType="separate"/>
-      </w:r>
-      <w:r>
-        <w:rPr>
-          <w:rStyle w:val="Hyperlink"/>
-        </w:rPr>
-        <w:t>https://docs.angularjs.org/api/ngRoute</w:t>
-      </w:r>
-      <w:r>
-        <w:fldChar w:fldCharType="end"/>
-      </w:r>
-    </w:p>
-    <w:p>
-      <w:pPr>
-        <w:spacing w:after="0"/>
-      </w:pPr>
-    </w:p>
-    <w:p>
-      <w:pPr>
-        <w:spacing w:after="0"/>
-      </w:pPr>
-    </w:p>
-    <w:p>
-      <w:pPr>
         <w:rPr>
           <w:b/>
           <w:color w:val="FF0000"/>
@@ -237,7 +324,7 @@
       <w:r>
         <w:t xml:space="preserve">We can do this by installing it through Npm. Although Npm is the package manager for node, there are additional package managers, we are going to use bower, bower is a package manager for client side dependencies.  </w:t>
       </w:r>
-      <w:hyperlink r:id="rId8" w:history="1">
+      <w:hyperlink r:id="rId12" w:history="1">
         <w:r>
           <w:rPr>
             <w:rStyle w:val="Hyperlink"/>
@@ -256,15 +343,7 @@
         <w:spacing w:after="0"/>
       </w:pPr>
       <w:r>
-        <w:t xml:space="preserve">We can install this by </w:t>
-      </w:r>
-      <w:proofErr w:type="spellStart"/>
-      <w:r>
-        <w:t>npm</w:t>
-      </w:r>
-      <w:proofErr w:type="spellEnd"/>
-      <w:r>
-        <w:t xml:space="preserve"> install bower -g </w:t>
+        <w:t xml:space="preserve">We can install this by npm install bower -g </w:t>
       </w:r>
     </w:p>
     <w:p>
@@ -299,7 +378,7 @@
                     <pic:cNvPicPr/>
                   </pic:nvPicPr>
                   <pic:blipFill>
-                    <a:blip r:embed="rId9"/>
+                    <a:blip r:embed="rId13"/>
                     <a:stretch>
                       <a:fillRect/>
                     </a:stretch>
@@ -339,47 +418,13 @@
         <w:rPr>
           <w:color w:val="FF0000"/>
         </w:rPr>
-        <w:t xml:space="preserve">bower </w:t>
-      </w:r>
-      <w:proofErr w:type="spellStart"/>
-      <w:r>
-        <w:rPr>
-          <w:color w:val="FF0000"/>
-        </w:rPr>
-        <w:t>init</w:t>
-      </w:r>
-      <w:proofErr w:type="spellEnd"/>
+        <w:t>bower init</w:t>
+      </w:r>
       <w:r>
         <w:t xml:space="preserve">” command, </w:t>
       </w:r>
       <w:r>
-        <w:t xml:space="preserve">this will create a </w:t>
-      </w:r>
-      <w:proofErr w:type="spellStart"/>
-      <w:proofErr w:type="gramStart"/>
-      <w:r>
-        <w:t>bower.json</w:t>
-      </w:r>
-      <w:proofErr w:type="spellEnd"/>
-      <w:proofErr w:type="gramEnd"/>
-      <w:r>
-        <w:t xml:space="preserve">, similar to the way we initialized </w:t>
-      </w:r>
-      <w:proofErr w:type="spellStart"/>
-      <w:r>
-        <w:t>npm</w:t>
-      </w:r>
-      <w:proofErr w:type="spellEnd"/>
-      <w:r>
-        <w:t xml:space="preserve"> and it created the </w:t>
-      </w:r>
-      <w:proofErr w:type="spellStart"/>
-      <w:r>
-        <w:t>package.json</w:t>
-      </w:r>
-      <w:proofErr w:type="spellEnd"/>
-      <w:r>
-        <w:t xml:space="preserve"> file for us.</w:t>
+        <w:t>this will create a bower.json, similar to the way we initialized npm and it created the package.json file for us.</w:t>
       </w:r>
     </w:p>
     <w:p>
@@ -406,7 +451,7 @@
                     <pic:cNvPicPr/>
                   </pic:nvPicPr>
                   <pic:blipFill>
-                    <a:blip r:embed="rId10"/>
+                    <a:blip r:embed="rId14"/>
                     <a:stretch>
                       <a:fillRect/>
                     </a:stretch>
@@ -478,7 +523,7 @@
                     <pic:cNvPicPr/>
                   </pic:nvPicPr>
                   <pic:blipFill>
-                    <a:blip r:embed="rId11">
+                    <a:blip r:embed="rId15">
                       <a:extLst>
                         <a:ext uri="{28A0092B-C50C-407E-A947-70E740481C1C}">
                           <a14:useLocalDpi xmlns:a14="http://schemas.microsoft.com/office/drawing/2010/main" val="0"/>
@@ -541,27 +586,14 @@
         </w:rPr>
       </w:pPr>
       <w:r>
-        <w:t xml:space="preserve">You may configure your bower with an additional file </w:t>
-      </w:r>
-      <w:proofErr w:type="gramStart"/>
-      <w:r>
-        <w:t>“</w:t>
+        <w:t>You may configure your bower with an additional file “</w:t>
       </w:r>
       <w:r>
         <w:rPr>
           <w:color w:val="FF0000"/>
         </w:rPr>
-        <w:t>.</w:t>
-      </w:r>
-      <w:proofErr w:type="spellStart"/>
-      <w:r>
-        <w:rPr>
-          <w:color w:val="FF0000"/>
-        </w:rPr>
-        <w:t>bowerrc</w:t>
-      </w:r>
-      <w:proofErr w:type="spellEnd"/>
-      <w:proofErr w:type="gramEnd"/>
+        <w:t>.bowerrc</w:t>
+      </w:r>
       <w:r>
         <w:t xml:space="preserve">”, here I am specifying what directory I wish for my </w:t>
       </w:r>
@@ -571,7 +603,7 @@
       <w:r>
         <w:t xml:space="preserve"> to be installed into.</w:t>
       </w:r>
-      <w:hyperlink r:id="rId12" w:history="1">
+      <w:hyperlink r:id="rId16" w:history="1">
         <w:r>
           <w:rPr>
             <w:rStyle w:val="Hyperlink"/>
@@ -623,7 +655,7 @@
                     <pic:cNvPicPr/>
                   </pic:nvPicPr>
                   <pic:blipFill>
-                    <a:blip r:embed="rId13"/>
+                    <a:blip r:embed="rId17"/>
                     <a:stretch>
                       <a:fillRect/>
                     </a:stretch>
@@ -708,7 +740,7 @@
                     <pic:cNvPicPr/>
                   </pic:nvPicPr>
                   <pic:blipFill>
-                    <a:blip r:embed="rId14"/>
+                    <a:blip r:embed="rId18"/>
                     <a:stretch>
                       <a:fillRect/>
                     </a:stretch>
@@ -739,25 +771,10 @@
         <w:spacing w:after="0"/>
       </w:pPr>
       <w:r>
-        <w:t xml:space="preserve">This will result in adding angular to your </w:t>
-      </w:r>
-      <w:proofErr w:type="spellStart"/>
-      <w:proofErr w:type="gramStart"/>
-      <w:r>
-        <w:t>bower.json</w:t>
-      </w:r>
-      <w:proofErr w:type="spellEnd"/>
-      <w:proofErr w:type="gramEnd"/>
-      <w:r>
-        <w:t xml:space="preserve">, just like installing a </w:t>
-      </w:r>
-      <w:proofErr w:type="spellStart"/>
-      <w:r>
-        <w:t>dependacy</w:t>
-      </w:r>
-      <w:proofErr w:type="spellEnd"/>
-      <w:r>
-        <w:t xml:space="preserve"> with Npm (remember here NPM is for server side dependencies, while Bower is for Client side).</w:t>
+        <w:t>This will result in adding angular to your bower.json</w:t>
+      </w:r>
+      <w:r>
+        <w:t>, just like installing a dependacy with Npm (remember here NPM is for server side dependencies, while Bower is for Client side).</w:t>
       </w:r>
     </w:p>
     <w:p>
@@ -784,7 +801,7 @@
                     <pic:cNvPicPr/>
                   </pic:nvPicPr>
                   <pic:blipFill>
-                    <a:blip r:embed="rId15"/>
+                    <a:blip r:embed="rId19"/>
                     <a:stretch>
                       <a:fillRect/>
                     </a:stretch>
@@ -821,31 +838,15 @@
         <w:t xml:space="preserve">angular.js </w:t>
       </w:r>
       <w:r>
-        <w:t xml:space="preserve">file into </w:t>
-      </w:r>
-      <w:proofErr w:type="spellStart"/>
-      <w:r>
-        <w:t>index.egs</w:t>
-      </w:r>
-      <w:proofErr w:type="spellEnd"/>
-      <w:r>
-        <w:t>, so when we launch our app it has angular loaded and we can use it then.</w:t>
-      </w:r>
-    </w:p>
-    <w:p>
-      <w:pPr>
-        <w:spacing w:after="0"/>
-      </w:pPr>
-      <w:r>
-        <w:t>Open your index.ejs file and add this line of code. Insert this in the &lt;head&gt; section of our .</w:t>
-      </w:r>
-      <w:proofErr w:type="spellStart"/>
-      <w:r>
-        <w:t>egs</w:t>
-      </w:r>
-      <w:proofErr w:type="spellEnd"/>
-      <w:r>
-        <w:t xml:space="preserve"> file.</w:t>
+        <w:t>file into index.egs, so when we launch our app it has angular loaded and we can use it then.</w:t>
+      </w:r>
+    </w:p>
+    <w:p>
+      <w:pPr>
+        <w:spacing w:after="0"/>
+      </w:pPr>
+      <w:r>
+        <w:t>Open your index.ejs file and add this line of code. Insert this in the &lt;head&gt; section of our .egs file.</w:t>
       </w:r>
     </w:p>
     <w:p>
@@ -872,7 +873,7 @@
                     <pic:cNvPicPr/>
                   </pic:nvPicPr>
                   <pic:blipFill>
-                    <a:blip r:embed="rId16"/>
+                    <a:blip r:embed="rId20"/>
                     <a:stretch>
                       <a:fillRect/>
                     </a:stretch>
@@ -995,7 +996,7 @@
                     <pic:cNvPicPr/>
                   </pic:nvPicPr>
                   <pic:blipFill rotWithShape="1">
-                    <a:blip r:embed="rId17"/>
+                    <a:blip r:embed="rId21"/>
                     <a:srcRect r="60577" b="52325"/>
                     <a:stretch/>
                   </pic:blipFill>
@@ -1068,7 +1069,7 @@
                     <pic:cNvPicPr/>
                   </pic:nvPicPr>
                   <pic:blipFill rotWithShape="1">
-                    <a:blip r:embed="rId17"/>
+                    <a:blip r:embed="rId21"/>
                     <a:srcRect t="45027"/>
                     <a:stretch/>
                   </pic:blipFill>
@@ -1138,7 +1139,7 @@
                     <pic:cNvPicPr/>
                   </pic:nvPicPr>
                   <pic:blipFill>
-                    <a:blip r:embed="rId18"/>
+                    <a:blip r:embed="rId22"/>
                     <a:stretch>
                       <a:fillRect/>
                     </a:stretch>
@@ -1169,23 +1170,7 @@
         <w:spacing w:after="0"/>
       </w:pPr>
       <w:r>
-        <w:t xml:space="preserve">Now we have an index.js file that loads our app file and angular file we can now start doing things </w:t>
-      </w:r>
-      <w:proofErr w:type="spellStart"/>
-      <w:r>
-        <w:t>wit</w:t>
-      </w:r>
-      <w:proofErr w:type="spellEnd"/>
-      <w:r>
-        <w:t xml:space="preserve"> angular now in the. </w:t>
-      </w:r>
-      <w:proofErr w:type="spellStart"/>
-      <w:r>
-        <w:t>egs</w:t>
-      </w:r>
-      <w:proofErr w:type="spellEnd"/>
-      <w:r>
-        <w:t xml:space="preserve"> file</w:t>
+        <w:t>Now we have an index.js file that loads our app file and angular file we can now start doing things wit angular now in the. egs file</w:t>
       </w:r>
     </w:p>
     <w:p>
@@ -1228,7 +1213,7 @@
                     <pic:cNvPicPr/>
                   </pic:nvPicPr>
                   <pic:blipFill>
-                    <a:blip r:embed="rId19"/>
+                    <a:blip r:embed="rId23"/>
                     <a:stretch>
                       <a:fillRect/>
                     </a:stretch>
@@ -1286,7 +1271,7 @@
                     <pic:cNvPicPr/>
                   </pic:nvPicPr>
                   <pic:blipFill>
-                    <a:blip r:embed="rId20"/>
+                    <a:blip r:embed="rId24"/>
                     <a:stretch>
                       <a:fillRect/>
                     </a:stretch>
@@ -1366,19 +1351,9 @@
       <w:pPr>
         <w:spacing w:after="0"/>
       </w:pPr>
-      <w:proofErr w:type="spellStart"/>
-      <w:r>
-        <w:t>Busisness</w:t>
-      </w:r>
-      <w:proofErr w:type="spellEnd"/>
-      <w:r>
-        <w:t xml:space="preserve"> logic &amp; </w:t>
-      </w:r>
-      <w:proofErr w:type="spellStart"/>
-      <w:r>
-        <w:t>fucntions</w:t>
-      </w:r>
-      <w:proofErr w:type="spellEnd"/>
+      <w:r>
+        <w:t>Busisness logic &amp; fucntions</w:t>
+      </w:r>
     </w:p>
     <w:p>
       <w:pPr>
@@ -1438,13 +1413,8 @@
       <w:pPr>
         <w:spacing w:after="0"/>
       </w:pPr>
-      <w:proofErr w:type="spellStart"/>
-      <w:r>
-        <w:t>Eg</w:t>
-      </w:r>
-      <w:proofErr w:type="spellEnd"/>
-      <w:r>
-        <w:t xml:space="preserve"> turn all the words first letter into uppercase or filter by some term.</w:t>
+      <w:r>
+        <w:t>Eg turn all the words first letter into uppercase or filter by some term.</w:t>
       </w:r>
     </w:p>
     <w:p>

</xml_diff>

<commit_message>
edited the way server collects password for database
</commit_message>
<xml_diff>
--- a/doc/tutorials/angular/Angular.docx
+++ b/doc/tutorials/angular/Angular.docx
@@ -138,6 +138,47 @@
       <w:pPr>
         <w:spacing w:after="0"/>
       </w:pPr>
+      <w:r>
+        <w:t xml:space="preserve">Angular JS provides great functionality to a website by extending the functionality html can provide. </w:t>
+      </w:r>
+      <w:r>
+        <w:t xml:space="preserve">it addresses the problem with html, which is making a webpage dynamic, and can do </w:t>
+      </w:r>
+      <w:r>
+        <w:t>this by loading the required JavaScript files into the browser</w:t>
+      </w:r>
+      <w:r>
+        <w:t xml:space="preserve"> and </w:t>
+      </w:r>
+      <w:r>
+        <w:rPr>
+          <w:lang w:val="en-GB"/>
+        </w:rPr>
+        <w:t>will evaluate the functions and expressions. This allows for some p</w:t>
+      </w:r>
+      <w:r>
+        <w:rPr>
+          <w:lang w:val="en-GB"/>
+        </w:rPr>
+        <w:t>owerful features, for example 2-</w:t>
+      </w:r>
+      <w:r>
+        <w:rPr>
+          <w:lang w:val="en-GB"/>
+        </w:rPr>
+        <w:t>way data binding and dynamic web pages.</w:t>
+      </w:r>
+      <w:r>
+        <w:t>, this allows for less requests to the server, and makes use of the local browser evaluating the JavaScript creating a dynamic webpage.</w:t>
+      </w:r>
+    </w:p>
+    <w:p>
+      <w:pPr>
+        <w:spacing w:after="0"/>
+      </w:pPr>
+      <w:r>
+        <w:t xml:space="preserve">Info @ </w:t>
+      </w:r>
       <w:hyperlink r:id="rId4" w:history="1">
         <w:r>
           <w:rPr>
@@ -151,15 +192,6 @@
       <w:pPr>
         <w:spacing w:after="0"/>
       </w:pPr>
-      <w:r>
-        <w:t xml:space="preserve">Angular JS provides great functionality to a website by extending the functionality html can provide. </w:t>
-      </w:r>
-      <w:r>
-        <w:t xml:space="preserve">it addresses the problem with html, which is making a webpage dynamic, and can do </w:t>
-      </w:r>
-      <w:r>
-        <w:t>this by loading the required JavaScript files into the browser, this allows for less requests to the server, and makes use of the local browser evaluating the JavaScript creating a dynamic webpage.</w:t>
-      </w:r>
     </w:p>
     <w:p>
       <w:pPr>
@@ -338,16 +370,6 @@
         </w:rPr>
         <w:t xml:space="preserve"> data binding and dynamic web pages. </w:t>
       </w:r>
-    </w:p>
-    <w:p>
-      <w:pPr>
-        <w:rPr>
-          <w:b/>
-          <w:color w:val="FF0000"/>
-        </w:rPr>
-      </w:pPr>
-      <w:bookmarkStart w:id="0" w:name="_GoBack"/>
-      <w:bookmarkEnd w:id="0"/>
     </w:p>
     <w:p>
       <w:pPr>
@@ -1534,31 +1556,47 @@
         </w:rPr>
         <w:t>Directives</w:t>
       </w:r>
-    </w:p>
-    <w:p>
-      <w:pPr>
-        <w:spacing w:after="0"/>
-      </w:pPr>
-      <w:r>
-        <w:t>Templates with functions built in</w:t>
-      </w:r>
-    </w:p>
-    <w:p>
-      <w:pPr>
-        <w:spacing w:after="0"/>
-      </w:pPr>
-    </w:p>
-    <w:p>
-      <w:pPr>
-        <w:spacing w:after="0"/>
-        <w:rPr>
-          <w:b/>
-        </w:rPr>
-      </w:pPr>
-      <w:r>
-        <w:rPr>
-          <w:b/>
-        </w:rPr>
+      <w:bookmarkStart w:id="0" w:name="_GoBack"/>
+      <w:bookmarkEnd w:id="0"/>
+    </w:p>
+    <w:p>
+      <w:pPr>
+        <w:spacing w:after="0"/>
+      </w:pPr>
+      <w:r>
+        <w:t xml:space="preserve">Angular allows you to extent HTML with new attributes, these are called directives. </w:t>
+      </w:r>
+    </w:p>
+    <w:p>
+      <w:pPr>
+        <w:spacing w:after="0"/>
+      </w:pPr>
+    </w:p>
+    <w:p>
+      <w:pPr>
+        <w:rPr>
+          <w:b/>
+        </w:rPr>
+      </w:pPr>
+      <w:r>
+        <w:rPr>
+          <w:b/>
+        </w:rPr>
+        <w:br w:type="page"/>
+      </w:r>
+    </w:p>
+    <w:p>
+      <w:pPr>
+        <w:spacing w:after="0"/>
+        <w:rPr>
+          <w:b/>
+        </w:rPr>
+      </w:pPr>
+      <w:r>
+        <w:rPr>
+          <w:b/>
+        </w:rPr>
+        <w:lastRenderedPageBreak/>
         <w:t>Controller / Service</w:t>
       </w:r>
     </w:p>
@@ -1566,19 +1604,15 @@
       <w:pPr>
         <w:spacing w:after="0"/>
       </w:pPr>
-      <w:proofErr w:type="spellStart"/>
-      <w:r>
-        <w:t>Busisness</w:t>
-      </w:r>
-      <w:proofErr w:type="spellEnd"/>
+      <w:r>
+        <w:t>Business</w:t>
+      </w:r>
       <w:r>
         <w:t xml:space="preserve"> logic &amp; </w:t>
       </w:r>
-      <w:proofErr w:type="spellStart"/>
-      <w:r>
-        <w:t>fucntions</w:t>
-      </w:r>
-      <w:proofErr w:type="spellEnd"/>
+      <w:r>
+        <w:t>functions</w:t>
+      </w:r>
     </w:p>
     <w:p>
       <w:pPr>

</xml_diff>